<commit_message>
modification in the presentation to respect the comments given by the latest call between me & my professor Jakob
</commit_message>
<xml_diff>
--- a/Presentation/Script_AymanMahmoud.docx
+++ b/Presentation/Script_AymanMahmoud.docx
@@ -29,7 +29,15 @@
         <w:t>Slide 1 :</w:t>
       </w:r>
       <w:r>
-        <w:t xml:space="preserve"> (Title page)</w:t>
+        <w:t xml:space="preserve"> (</w:t>
+      </w:r>
+      <w:proofErr w:type="spellStart"/>
+      <w:r>
+        <w:t>Title</w:t>
+      </w:r>
+      <w:proofErr w:type="spellEnd"/>
+      <w:r>
+        <w:t xml:space="preserve"> page)</w:t>
       </w:r>
     </w:p>
     <w:p>
@@ -53,39 +61,85 @@
         </w:numPr>
       </w:pPr>
       <w:r>
-        <w:t>Cette année particulaire j’ai beaucoup appris…</w:t>
-      </w:r>
+        <w:t xml:space="preserve">Cette année particulaire j’ai beaucoup appris…  </w:t>
+      </w:r>
+    </w:p>
+    <w:p>
+      <w:pPr>
+        <w:pStyle w:val="Paragraphedeliste"/>
+        <w:numPr>
+          <w:ilvl w:val="1"/>
+          <w:numId w:val="2"/>
+        </w:numPr>
+      </w:pPr>
+      <w:r>
+        <w:t>Slide 2 :</w:t>
+      </w:r>
+      <w:r>
+        <w:t xml:space="preserve"> (Introduction)</w:t>
+      </w:r>
+    </w:p>
+    <w:p>
+      <w:pPr>
+        <w:pStyle w:val="Paragraphedeliste"/>
+        <w:numPr>
+          <w:ilvl w:val="1"/>
+          <w:numId w:val="2"/>
+        </w:numPr>
+        <w:rPr>
+          <w:lang w:val="en-US"/>
+        </w:rPr>
+      </w:pPr>
+      <w:r>
+        <w:rPr>
+          <w:lang w:val="en-US"/>
+        </w:rPr>
+        <w:t>Slide 7 : remember that you’ re not solving a planner</w:t>
+      </w:r>
+    </w:p>
+    <w:p>
+      <w:pPr>
+        <w:pStyle w:val="Paragraphedeliste"/>
+        <w:numPr>
+          <w:ilvl w:val="0"/>
+          <w:numId w:val="1"/>
+        </w:numPr>
+      </w:pPr>
+      <w:r>
+        <w:t xml:space="preserve">Notes </w:t>
+      </w:r>
+      <w:proofErr w:type="spellStart"/>
+      <w:r>
+        <w:t>from</w:t>
+      </w:r>
+      <w:proofErr w:type="spellEnd"/>
+      <w:r>
+        <w:t xml:space="preserve"> </w:t>
+      </w:r>
+      <w:proofErr w:type="spellStart"/>
+      <w:r>
+        <w:t>J.Puchinger</w:t>
+      </w:r>
+      <w:proofErr w:type="spellEnd"/>
+      <w:r>
+        <w:t xml:space="preserve"> </w:t>
+      </w:r>
+    </w:p>
+    <w:p>
+      <w:pPr>
+        <w:pStyle w:val="Paragraphedeliste"/>
+        <w:ind w:left="1080"/>
+        <w:rPr>
+          <w:lang w:val="en-US"/>
+        </w:rPr>
+      </w:pPr>
       <w:bookmarkStart w:id="0" w:name="_GoBack"/>
       <w:bookmarkEnd w:id="0"/>
       <w:r>
-        <w:t xml:space="preserve">  </w:t>
-      </w:r>
-    </w:p>
-    <w:p>
-      <w:pPr>
-        <w:pStyle w:val="Paragraphedeliste"/>
-        <w:numPr>
-          <w:ilvl w:val="1"/>
-          <w:numId w:val="2"/>
-        </w:numPr>
-      </w:pPr>
-      <w:r>
-        <w:t>Slide 2 :</w:t>
-      </w:r>
-      <w:r>
-        <w:t xml:space="preserve"> (Introduction)</w:t>
-      </w:r>
-    </w:p>
-    <w:p>
-      <w:pPr>
-        <w:pStyle w:val="Paragraphedeliste"/>
-        <w:numPr>
-          <w:ilvl w:val="0"/>
-          <w:numId w:val="1"/>
-        </w:numPr>
-      </w:pPr>
-      <w:r>
-        <w:t xml:space="preserve">Notes from J.Puchinger </w:t>
+        <w:rPr>
+          <w:lang w:val="en-US"/>
+        </w:rPr>
+        <w:t>He told me to do the presentation in English !!!</w:t>
       </w:r>
     </w:p>
     <w:p>
@@ -297,8 +351,8 @@
   <w:abstractNum w:abstractNumId="1" w15:restartNumberingAfterBreak="0">
     <w:nsid w:val="51364ED5"/>
     <w:multiLevelType w:val="hybridMultilevel"/>
-    <w:tmpl w:val="85DE2DC6"/>
-    <w:lvl w:ilvl="0" w:tplc="12C09A06">
+    <w:tmpl w:val="1744D2AA"/>
+    <w:lvl w:ilvl="0" w:tplc="823CC20E">
       <w:start w:val="1"/>
       <w:numFmt w:val="upperRoman"/>
       <w:lvlText w:val="%1."/>
@@ -308,6 +362,7 @@
       </w:pPr>
       <w:rPr>
         <w:rFonts w:hint="default"/>
+        <w:lang w:val="en-US"/>
       </w:rPr>
     </w:lvl>
     <w:lvl w:ilvl="1" w:tplc="040C0019">

</xml_diff>

<commit_message>
work on presentation, almost done
</commit_message>
<xml_diff>
--- a/Presentation/Script_AymanMahmoud.docx
+++ b/Presentation/Script_AymanMahmoud.docx
@@ -879,13 +879,7 @@
               <w:rPr>
                 <w:lang w:val="en-US"/>
               </w:rPr>
-              <w:t xml:space="preserve"> in Germany, via transport that has a great presence in US an</w:t>
-            </w:r>
-            <w:r>
-              <w:rPr>
-                <w:lang w:val="en-US"/>
-              </w:rPr>
-              <w:t xml:space="preserve">d Europe </w:t>
+              <w:t xml:space="preserve"> in Germany, via transport that has a great presence in US and Europe </w:t>
             </w:r>
           </w:p>
           <w:p>
@@ -1015,13 +1009,7 @@
               <w:rPr>
                 <w:lang w:val="en-US"/>
               </w:rPr>
-              <w:t>red televi</w:t>
-            </w:r>
-            <w:r>
-              <w:rPr>
-                <w:lang w:val="en-US"/>
-              </w:rPr>
-              <w:t xml:space="preserve">sion </w:t>
+              <w:t xml:space="preserve">red television </w:t>
             </w:r>
             <w:proofErr w:type="gramStart"/>
             <w:r>
@@ -1211,13 +1199,7 @@
               <w:rPr>
                 <w:lang w:val="en-US"/>
               </w:rPr>
-              <w:t>Wh</w:t>
-            </w:r>
-            <w:r>
-              <w:rPr>
-                <w:lang w:val="en-US"/>
-              </w:rPr>
-              <w:t>ich can be because of that supply doesn’t meet the rise of demand</w:t>
+              <w:t>Which can be because of that supply doesn’t meet the rise of demand</w:t>
             </w:r>
           </w:p>
           <w:p>
@@ -1304,19 +1286,7 @@
               <w:rPr>
                 <w:lang w:val="en-US"/>
               </w:rPr>
-              <w:t xml:space="preserve">Which shows that the shared mobility </w:t>
-            </w:r>
-            <w:r>
-              <w:rPr>
-                <w:lang w:val="en-US"/>
-              </w:rPr>
-              <w:t xml:space="preserve">can be highly criticized, the studies made in new York show that…The numbers of fleet sizing optimization are very promising, without shared mobility almost half of the taxies in Manhattan are empty at normal times, the article in Nature magazine, written </w:t>
-            </w:r>
-            <w:r>
-              <w:rPr>
-                <w:lang w:val="en-US"/>
-              </w:rPr>
-              <w:t xml:space="preserve">by researchers in </w:t>
+              <w:t xml:space="preserve">Which shows that the shared mobility can be highly criticized, the studies made in new York show that…The numbers of fleet sizing optimization are very promising, without shared mobility almost half of the taxies in Manhattan are empty at normal times, the article in Nature magazine, written by researchers in </w:t>
             </w:r>
             <w:proofErr w:type="spellStart"/>
             <w:r>
@@ -1505,31 +1475,7 @@
               <w:rPr>
                 <w:lang w:val="en-US"/>
               </w:rPr>
-              <w:t>There is a research gap</w:t>
-            </w:r>
-            <w:r>
-              <w:rPr>
-                <w:lang w:val="en-US"/>
-              </w:rPr>
-              <w:t xml:space="preserve"> when it comes to linking on demand mobility with </w:t>
-            </w:r>
-            <w:r>
-              <w:rPr>
-                <w:lang w:val="en-US"/>
-              </w:rPr>
-              <w:t xml:space="preserve">the first and last mile problem and areas underserved </w:t>
-            </w:r>
-            <w:r>
-              <w:rPr>
-                <w:lang w:val="en-US"/>
-              </w:rPr>
-              <w:t>with public transp</w:t>
-            </w:r>
-            <w:r>
-              <w:rPr>
-                <w:lang w:val="en-US"/>
-              </w:rPr>
-              <w:t>ort.</w:t>
+              <w:t>There is a research gap when it comes to linking on demand mobility with the first and last mile problem and areas underserved with public transport.</w:t>
             </w:r>
           </w:p>
           <w:p>
@@ -1548,13 +1494,7 @@
               <w:rPr>
                 <w:lang w:val="en-US"/>
               </w:rPr>
-              <w:t>The number of dynamic ride sharing relevant for a query increases when allowing routes which bring a passenger to a station where he can use public transport to continue his journey, t</w:t>
-            </w:r>
-            <w:r>
-              <w:rPr>
-                <w:lang w:val="en-US"/>
-              </w:rPr>
-              <w:t>his is because the passenger will be able to cover a longer distance paying less money, also gaining time because there is a reliable mobility service that will get him to the station of the public transport.</w:t>
+              <w:t>The number of dynamic ride sharing relevant for a query increases when allowing routes which bring a passenger to a station where he can use public transport to continue his journey, this is because the passenger will be able to cover a longer distance paying less money, also gaining time because there is a reliable mobility service that will get him to the station of the public transport.</w:t>
             </w:r>
             <w:proofErr w:type="gramEnd"/>
             <w:r>
@@ -2135,13 +2075,7 @@
               <w:rPr>
                 <w:lang w:val="en-US"/>
               </w:rPr>
-              <w:t xml:space="preserve"> the </w:t>
-            </w:r>
-            <w:r>
-              <w:rPr>
-                <w:lang w:val="en-US"/>
-              </w:rPr>
-              <w:t>other.</w:t>
+              <w:t xml:space="preserve"> the other.</w:t>
             </w:r>
           </w:p>
           <w:p>
@@ -2263,13 +2197,7 @@
               <w:rPr>
                 <w:lang w:val="en-US"/>
               </w:rPr>
-              <w:t>Using re-optimization and an efficient network mixed-integer optimization formulatio</w:t>
-            </w:r>
-            <w:r>
-              <w:rPr>
-                <w:lang w:val="en-US"/>
-              </w:rPr>
-              <w:t xml:space="preserve">n along with simple heuristics in (24), they were able to find solutions for </w:t>
+              <w:t xml:space="preserve">Using re-optimization and an efficient network mixed-integer optimization formulation along with simple heuristics in (24), they were able to find solutions for </w:t>
             </w:r>
             <w:proofErr w:type="gramStart"/>
             <w:r>
@@ -2395,13 +2323,7 @@
               <w:rPr>
                 <w:lang w:val="en-US"/>
               </w:rPr>
-              <w:t>Inter-modality, also called mixed-mode commuting, involves using two or more modes of transportation in a journey. However, the research that is going to be displayed in the next parag</w:t>
-            </w:r>
-            <w:r>
-              <w:rPr>
-                <w:lang w:val="en-US"/>
-              </w:rPr>
-              <w:t xml:space="preserve">raph doesn't tackle the </w:t>
+              <w:t xml:space="preserve">Inter-modality, also called mixed-mode commuting, involves using two or more modes of transportation in a journey. However, the research that is going to be displayed in the next paragraph doesn't tackle the </w:t>
             </w:r>
             <w:proofErr w:type="spellStart"/>
             <w:r>
@@ -2433,13 +2355,7 @@
               <w:rPr>
                 <w:lang w:val="en-US"/>
               </w:rPr>
-              <w:t>One of the early notable investigation done in this area</w:t>
-            </w:r>
-            <w:r>
-              <w:rPr>
-                <w:lang w:val="en-US"/>
-              </w:rPr>
-              <w:t xml:space="preserve"> is the report “Ride-sharing as a Complement to Transit”(28), this report was published in TRB, highlights ride-sharing as an important opportunity for transportation agencies to address the “last mile problem”</w:t>
+              <w:t>One of the early notable investigation done in this area is the report “Ride-sharing as a Complement to Transit”(28), this report was published in TRB, highlights ride-sharing as an important opportunity for transportation agencies to address the “last mile problem”</w:t>
             </w:r>
           </w:p>
           <w:p>
@@ -2514,13 +2430,7 @@
               <w:rPr>
                 <w:lang w:val="en-US"/>
               </w:rPr>
-              <w:t xml:space="preserve">as it may offer fast, reliable, and affordable transfer to and from transit stations in suburban areas thereby enhancing mobility of residents, they investigated the potential benefits of </w:t>
-            </w:r>
-            <w:r>
-              <w:rPr>
-                <w:lang w:val="en-US"/>
-              </w:rPr>
-              <w:t>such a system by means of an extensive computational study.</w:t>
+              <w:t>as it may offer fast, reliable, and affordable transfer to and from transit stations in suburban areas thereby enhancing mobility of residents, they investigated the potential benefits of such a system by means of an extensive computational study.</w:t>
             </w:r>
             <w:proofErr w:type="gramEnd"/>
           </w:p>
@@ -2539,13 +2449,7 @@
               <w:rPr>
                 <w:lang w:val="en-US"/>
               </w:rPr>
-              <w:t>Other researchers contributed by studying the same public transport feeding challenge but with autonomous mobility on demand i</w:t>
-            </w:r>
-            <w:r>
-              <w:rPr>
-                <w:lang w:val="en-US"/>
-              </w:rPr>
-              <w:t xml:space="preserve">n highly dense cities not rural areas, they </w:t>
+              <w:t xml:space="preserve">Other researchers contributed by studying the same public transport feeding challenge but with autonomous mobility on demand in highly dense cities not rural areas, they </w:t>
             </w:r>
             <w:r>
               <w:rPr>
@@ -2669,13 +2573,7 @@
               <w:rPr>
                 <w:lang w:val="en-US"/>
               </w:rPr>
-              <w:t>To conclude this point in one sentence we can say t</w:t>
-            </w:r>
-            <w:r>
-              <w:rPr>
-                <w:lang w:val="en-US"/>
-              </w:rPr>
-              <w:t>hat Inter-modality and multimodality exist in literature but none of the literature mixes between dial a ride problems and multimodal transport although it exists in real life.</w:t>
+              <w:t>To conclude this point in one sentence we can say that Inter-modality and multimodality exist in literature but none of the literature mixes between dial a ride problems and multimodal transport although it exists in real life.</w:t>
             </w:r>
           </w:p>
           <w:p>
@@ -2693,13 +2591,7 @@
               <w:rPr>
                 <w:lang w:val="en-US"/>
               </w:rPr>
-              <w:t xml:space="preserve">Each </w:t>
-            </w:r>
-            <w:r>
-              <w:rPr>
-                <w:lang w:val="en-US"/>
-              </w:rPr>
-              <w:t xml:space="preserve">service has a specific context, </w:t>
+              <w:t xml:space="preserve">Each service has a specific context, </w:t>
             </w:r>
             <w:proofErr w:type="gramStart"/>
             <w:r>
@@ -2731,19 +2623,7 @@
               <w:rPr>
                 <w:lang w:val="en-US"/>
               </w:rPr>
-              <w:t xml:space="preserve">Even in the world of autonomous mobility </w:t>
-            </w:r>
-            <w:r>
-              <w:rPr>
-                <w:lang w:val="en-US"/>
-              </w:rPr>
-              <w:t xml:space="preserve">their results show that an autonomous mobility on demand systems can significantly reduce travel times, pollutant emissions, total number of cars, and overall costs compared to an autonomous </w:t>
-            </w:r>
-            <w:r>
-              <w:rPr>
-                <w:lang w:val="en-US"/>
-              </w:rPr>
-              <w:t>mobility on demand system operating in isolation,</w:t>
+              <w:t>Even in the world of autonomous mobility their results show that an autonomous mobility on demand systems can significantly reduce travel times, pollutant emissions, total number of cars, and overall costs compared to an autonomous mobility on demand system operating in isolation,</w:t>
             </w:r>
           </w:p>
           <w:p>
@@ -2805,13 +2685,7 @@
               <w:rPr>
                 <w:lang w:val="en-US"/>
               </w:rPr>
-              <w:t>As previously mentioned</w:t>
-            </w:r>
-            <w:r>
-              <w:rPr>
-                <w:lang w:val="en-US"/>
-              </w:rPr>
-              <w:t>, no study captures the interplay between multiple externalities arising from the synchronization of di</w:t>
+              <w:t>As previously mentioned, no study captures the interplay between multiple externalities arising from the synchronization of di</w:t>
             </w:r>
             <w:r>
               <w:rPr>
@@ -2842,13 +2716,7 @@
               <w:rPr>
                 <w:lang w:val="en-US"/>
               </w:rPr>
-              <w:t>To date, there exist no optimization frameworks that</w:t>
-            </w:r>
-            <w:r>
-              <w:rPr>
-                <w:lang w:val="en-US"/>
-              </w:rPr>
-              <w:t xml:space="preserve"> capture optimal coordination policies for </w:t>
+              <w:t xml:space="preserve">To date, there exist no optimization frameworks that capture optimal coordination policies for </w:t>
             </w:r>
             <w:proofErr w:type="spellStart"/>
             <w:r>
@@ -2862,13 +2730,7 @@
               <w:rPr>
                 <w:lang w:val="en-US"/>
               </w:rPr>
-              <w:t xml:space="preserve"> systems whilst assessing their achievable performance </w:t>
-            </w:r>
-            <w:r>
-              <w:rPr>
-                <w:lang w:val="en-US"/>
-              </w:rPr>
-              <w:t>(30).</w:t>
+              <w:t xml:space="preserve"> systems whilst assessing their achievable performance (30).</w:t>
             </w:r>
             <w:proofErr w:type="gramEnd"/>
           </w:p>
@@ -2887,13 +2749,7 @@
               <w:rPr>
                 <w:lang w:val="en-US"/>
               </w:rPr>
-              <w:t xml:space="preserve">We can safely </w:t>
-            </w:r>
-            <w:r>
-              <w:rPr>
-                <w:lang w:val="en-US"/>
-              </w:rPr>
-              <w:t xml:space="preserve">establish that the maturity of this subject is </w:t>
+              <w:t xml:space="preserve">We can safely establish that the maturity of this subject is </w:t>
             </w:r>
             <w:proofErr w:type="gramStart"/>
             <w:r>
@@ -2907,13 +2763,7 @@
               <w:rPr>
                 <w:lang w:val="en-US"/>
               </w:rPr>
-              <w:t xml:space="preserve"> this means that the topic is on the table now for a significant amount of time but the improvements and contributions don't seem to serve the area of first and last mile problems when using public tr</w:t>
-            </w:r>
-            <w:r>
-              <w:rPr>
-                <w:lang w:val="en-US"/>
-              </w:rPr>
-              <w:t>ansportation.</w:t>
+              <w:t xml:space="preserve"> this means that the topic is on the table now for a significant amount of time but the improvements and contributions don't seem to serve the area of first and last mile problems when using public transportation.</w:t>
             </w:r>
           </w:p>
           <w:p>
@@ -2947,14 +2797,7 @@
                 <w:highlight w:val="yellow"/>
                 <w:lang w:val="en-US"/>
               </w:rPr>
-              <w:t xml:space="preserve"> the so-called Demand Responsive Connector </w:t>
-            </w:r>
-            <w:r>
-              <w:rPr>
-                <w:highlight w:val="yellow"/>
-                <w:lang w:val="en-US"/>
-              </w:rPr>
-              <w:t>(DRC</w:t>
+              <w:t xml:space="preserve"> the so-called Demand Responsive Connector (DRC</w:t>
             </w:r>
             <w:r>
               <w:rPr>
@@ -2978,13 +2821,7 @@
               <w:rPr>
                 <w:lang w:val="en-US"/>
               </w:rPr>
-              <w:t>Although a research gap has been identified, and despite the fact that in (9) they recommended a unified metho</w:t>
-            </w:r>
-            <w:r>
-              <w:rPr>
-                <w:lang w:val="en-US"/>
-              </w:rPr>
-              <w:t xml:space="preserve">d for solving different DARP variants. Each DAR system has </w:t>
+              <w:t xml:space="preserve">Although a research gap has been identified, and despite the fact that in (9) they recommended a unified method for solving different DARP variants. Each DAR system has </w:t>
             </w:r>
             <w:r>
               <w:rPr>
@@ -3027,13 +2864,7 @@
               <w:rPr>
                 <w:lang w:val="en-US"/>
               </w:rPr>
-              <w:t>Although some of these apps will allow you to book your ride that will get you to the train station, neither the app nor the mobility o</w:t>
-            </w:r>
-            <w:r>
-              <w:rPr>
-                <w:lang w:val="en-US"/>
-              </w:rPr>
-              <w:t>n demand service provider will be responsible if you arrived late for the train.</w:t>
+              <w:t>Although some of these apps will allow you to book your ride that will get you to the train station, neither the app nor the mobility on demand service provider will be responsible if you arrived late for the train.</w:t>
             </w:r>
           </w:p>
           <w:p>
@@ -3488,8 +3319,6 @@
                 <w:lang w:val="en-US"/>
               </w:rPr>
             </w:pPr>
-            <w:bookmarkStart w:id="0" w:name="_GoBack"/>
-            <w:bookmarkEnd w:id="0"/>
           </w:p>
         </w:tc>
         <w:tc>
@@ -3520,142 +3349,165 @@
               <w:rPr>
                 <w:lang w:val="en-US"/>
               </w:rPr>
-              <w:t xml:space="preserve">We can </w:t>
-            </w:r>
-            <w:r>
-              <w:rPr>
-                <w:lang w:val="en-US"/>
-              </w:rPr>
-              <w:br w:type="page"/>
-            </w:r>
-            <w:r>
-              <w:rPr>
-                <w:lang w:val="en-US"/>
-              </w:rPr>
-              <w:t>fi</w:t>
-            </w:r>
-            <w:r>
-              <w:rPr>
-                <w:lang w:val="en-US"/>
-              </w:rPr>
-              <w:t>nd an example of DRCs in several US cities</w:t>
-            </w:r>
-          </w:p>
-          <w:p>
-            <w:pPr>
-              <w:rPr>
-                <w:lang w:val="en-US"/>
-              </w:rPr>
-            </w:pPr>
-            <w:r>
-              <w:rPr>
-                <w:lang w:val="en-US"/>
-              </w:rPr>
-              <w:t xml:space="preserve">Also mention companies that create a connection from a station to their </w:t>
+              <w:t>Slide 28: (Results and observation)</w:t>
+            </w:r>
+          </w:p>
+          <w:p>
+            <w:pPr>
+              <w:pStyle w:val="Paragraphedeliste"/>
+              <w:numPr>
+                <w:ilvl w:val="0"/>
+                <w:numId w:val="21"/>
+              </w:numPr>
+              <w:rPr>
+                <w:lang w:val="en-US"/>
+              </w:rPr>
+            </w:pPr>
+            <w:r>
+              <w:rPr>
+                <w:lang w:val="en-US"/>
+              </w:rPr>
+              <w:t xml:space="preserve">The data shows that there is a way to make the passengers wait less using </w:t>
             </w:r>
             <w:proofErr w:type="spellStart"/>
             <w:r>
               <w:rPr>
                 <w:lang w:val="en-US"/>
               </w:rPr>
-              <w:t>hq</w:t>
+              <w:t>darp</w:t>
             </w:r>
             <w:proofErr w:type="spellEnd"/>
             <w:r>
               <w:rPr>
                 <w:lang w:val="en-US"/>
               </w:rPr>
-              <w:t xml:space="preserve"> </w:t>
-            </w:r>
-            <w:r>
-              <w:rPr>
-                <w:lang w:val="en-US"/>
-              </w:rPr>
-              <w:t>Several local authorities are setting up dial-a-r</w:t>
-            </w:r>
-            <w:r>
-              <w:rPr>
-                <w:lang w:val="en-US"/>
-              </w:rPr>
-              <w:t xml:space="preserve">ide services or are overhauling </w:t>
-            </w:r>
-            <w:r>
-              <w:rPr>
-                <w:lang w:val="en-US"/>
-              </w:rPr>
-              <w:t>existing systems in response to increasing dema</w:t>
-            </w:r>
-            <w:r>
-              <w:rPr>
-                <w:lang w:val="en-US"/>
-              </w:rPr>
-              <w:t xml:space="preserve">nd such as BVG </w:t>
+              <w:t xml:space="preserve"> with time windows in favor of minimizing the wait time. </w:t>
+            </w:r>
+          </w:p>
+          <w:p>
+            <w:pPr>
+              <w:pStyle w:val="Paragraphedeliste"/>
+              <w:numPr>
+                <w:ilvl w:val="0"/>
+                <w:numId w:val="21"/>
+              </w:numPr>
+              <w:rPr>
+                <w:lang w:val="en-US"/>
+              </w:rPr>
+            </w:pPr>
+            <w:r>
+              <w:rPr>
+                <w:lang w:val="en-US"/>
+              </w:rPr>
+              <w:t>Highlight the meaning of the results in relation to my studies and this current year</w:t>
+            </w:r>
+          </w:p>
+          <w:p>
+            <w:pPr>
+              <w:pStyle w:val="Paragraphedeliste"/>
+              <w:numPr>
+                <w:ilvl w:val="0"/>
+                <w:numId w:val="21"/>
+              </w:numPr>
+              <w:rPr>
+                <w:lang w:val="en-US"/>
+              </w:rPr>
+            </w:pPr>
+            <w:r>
+              <w:rPr>
+                <w:lang w:val="en-US"/>
+              </w:rPr>
+              <w:t>Talk about making actual comparative s</w:t>
+            </w:r>
+            <w:r>
+              <w:rPr>
+                <w:lang w:val="en-US"/>
+              </w:rPr>
+              <w:t xml:space="preserve">tudies </w:t>
+            </w:r>
+          </w:p>
+          <w:p>
+            <w:pPr>
+              <w:pStyle w:val="Paragraphedeliste"/>
+              <w:numPr>
+                <w:ilvl w:val="0"/>
+                <w:numId w:val="21"/>
+              </w:numPr>
+              <w:rPr>
+                <w:lang w:val="en-US"/>
+              </w:rPr>
+            </w:pPr>
+            <w:r>
+              <w:rPr>
+                <w:lang w:val="en-US"/>
+              </w:rPr>
+              <w:t xml:space="preserve">In this set of </w:t>
+            </w:r>
+            <w:proofErr w:type="gramStart"/>
+            <w:r>
+              <w:rPr>
+                <w:lang w:val="en-US"/>
+              </w:rPr>
+              <w:t>data</w:t>
+            </w:r>
+            <w:proofErr w:type="gramEnd"/>
+            <w:r>
+              <w:rPr>
+                <w:lang w:val="en-US"/>
+              </w:rPr>
+              <w:t xml:space="preserve"> the total distance </w:t>
             </w:r>
             <w:proofErr w:type="spellStart"/>
             <w:r>
               <w:rPr>
                 <w:lang w:val="en-US"/>
               </w:rPr>
-              <w:t>BerlKonig</w:t>
+              <w:t>walke</w:t>
             </w:r>
             <w:proofErr w:type="spellEnd"/>
             <w:r>
               <w:rPr>
                 <w:lang w:val="en-US"/>
               </w:rPr>
-              <w:t xml:space="preserve"> (33), </w:t>
-            </w:r>
-            <w:r>
-              <w:rPr>
-                <w:lang w:val="en-US"/>
-              </w:rPr>
-              <w:t xml:space="preserve">and </w:t>
-            </w:r>
-            <w:proofErr w:type="spellStart"/>
-            <w:r>
-              <w:rPr>
-                <w:lang w:val="en-US"/>
-              </w:rPr>
-              <w:t>Flinc</w:t>
-            </w:r>
-            <w:proofErr w:type="spellEnd"/>
-            <w:r>
-              <w:rPr>
-                <w:lang w:val="en-US"/>
-              </w:rPr>
-              <w:t xml:space="preserve"> ride-sharing (34), to</w:t>
-            </w:r>
-            <w:r>
-              <w:rPr>
-                <w:lang w:val="en-US"/>
-              </w:rPr>
-              <w:t xml:space="preserve"> better describe the problem is </w:t>
-            </w:r>
-            <w:r>
-              <w:rPr>
-                <w:lang w:val="en-US"/>
-              </w:rPr>
-              <w:t>illustra</w:t>
-            </w:r>
-            <w:r>
-              <w:rPr>
-                <w:lang w:val="en-US"/>
-              </w:rPr>
-              <w:t>ted in ( fi</w:t>
-            </w:r>
-            <w:r>
-              <w:rPr>
-                <w:lang w:val="en-US"/>
-              </w:rPr>
-              <w:br w:type="page"/>
-              <w:t>g.</w:t>
-            </w:r>
-            <w:r>
-              <w:rPr>
-                <w:lang w:val="en-US"/>
-              </w:rPr>
-              <w:t>2) in section (6.1).</w:t>
-            </w:r>
+              <w:t xml:space="preserve"> by the bookings is 36:715km, by comparing it to the total distance by vehicles 323:96km, the walking distance covers around 11% of the t</w:t>
+            </w:r>
+            <w:r>
+              <w:rPr>
+                <w:lang w:val="en-US"/>
+              </w:rPr>
+              <w:t>otal travel distance.</w:t>
+            </w:r>
+          </w:p>
+          <w:p>
+            <w:pPr>
+              <w:pStyle w:val="Paragraphedeliste"/>
+              <w:numPr>
+                <w:ilvl w:val="0"/>
+                <w:numId w:val="21"/>
+              </w:numPr>
+              <w:rPr>
+                <w:lang w:val="en-US"/>
+              </w:rPr>
+            </w:pPr>
+            <w:r>
+              <w:rPr>
+                <w:lang w:val="en-US"/>
+              </w:rPr>
+              <w:lastRenderedPageBreak/>
+              <w:t>The work on parsing instances would take more time than working on the model itself</w:t>
+            </w:r>
+          </w:p>
+          <w:p>
+            <w:pPr>
+              <w:pStyle w:val="Paragraphedeliste"/>
+              <w:numPr>
+                <w:ilvl w:val="0"/>
+                <w:numId w:val="21"/>
+              </w:numPr>
+              <w:rPr>
+                <w:lang w:val="en-US"/>
+              </w:rPr>
+            </w:pPr>
           </w:p>
         </w:tc>
         <w:tc>
@@ -3678,134 +3530,254 @@
           </w:tcPr>
           <w:p>
             <w:pPr>
-              <w:autoSpaceDE w:val="0"/>
-              <w:autoSpaceDN w:val="0"/>
-              <w:adjustRightInd w:val="0"/>
-              <w:rPr>
-                <w:rFonts w:ascii="CMR10" w:hAnsi="CMR10" w:cs="CMR10"/>
-                <w:sz w:val="20"/>
-                <w:szCs w:val="20"/>
-                <w:lang w:val="en-US"/>
-              </w:rPr>
-            </w:pPr>
-            <w:r>
-              <w:rPr>
-                <w:rFonts w:ascii="CMR10" w:hAnsi="CMR10" w:cs="CMR10"/>
-                <w:sz w:val="20"/>
-                <w:szCs w:val="20"/>
-                <w:lang w:val="en-US"/>
-              </w:rPr>
-              <w:t>Use mobility on demand as a feeder system to public transport.</w:t>
-            </w:r>
-          </w:p>
-          <w:p>
-            <w:pPr>
-              <w:autoSpaceDE w:val="0"/>
-              <w:autoSpaceDN w:val="0"/>
-              <w:adjustRightInd w:val="0"/>
-              <w:rPr>
-                <w:rFonts w:ascii="CMR10" w:hAnsi="CMR10" w:cs="CMR10"/>
-                <w:sz w:val="20"/>
-                <w:szCs w:val="20"/>
-                <w:lang w:val="en-US"/>
-              </w:rPr>
-            </w:pPr>
-            <w:r>
-              <w:rPr>
-                <w:rFonts w:ascii="CMR10" w:hAnsi="CMR10" w:cs="CMR10"/>
-                <w:sz w:val="20"/>
-                <w:szCs w:val="20"/>
-                <w:lang w:val="en-US"/>
-              </w:rPr>
-              <w:t>Ride matching problem, to create a seamles</w:t>
-            </w:r>
-            <w:r>
-              <w:rPr>
-                <w:rFonts w:ascii="CMR10" w:hAnsi="CMR10" w:cs="CMR10"/>
-                <w:sz w:val="20"/>
-                <w:szCs w:val="20"/>
-                <w:lang w:val="en-US"/>
-              </w:rPr>
-              <w:t xml:space="preserve">s connection between timetables </w:t>
-            </w:r>
-            <w:r>
-              <w:rPr>
-                <w:rFonts w:ascii="CMR10" w:hAnsi="CMR10" w:cs="CMR10"/>
-                <w:sz w:val="20"/>
-                <w:szCs w:val="20"/>
-                <w:lang w:val="en-US"/>
-              </w:rPr>
-              <w:t>in pub</w:t>
-            </w:r>
-            <w:r>
-              <w:rPr>
-                <w:rFonts w:ascii="CMR10" w:hAnsi="CMR10" w:cs="CMR10"/>
-                <w:sz w:val="20"/>
-                <w:szCs w:val="20"/>
-                <w:lang w:val="en-US"/>
-              </w:rPr>
-              <w:t>lic transport &amp; booking in MOD.</w:t>
-            </w:r>
-          </w:p>
-          <w:p>
-            <w:pPr>
-              <w:autoSpaceDE w:val="0"/>
-              <w:autoSpaceDN w:val="0"/>
-              <w:adjustRightInd w:val="0"/>
-              <w:rPr>
-                <w:rFonts w:ascii="CMR10" w:hAnsi="CMR10" w:cs="CMR10"/>
-                <w:sz w:val="20"/>
-                <w:szCs w:val="20"/>
-                <w:lang w:val="en-US"/>
-              </w:rPr>
-            </w:pPr>
-            <w:r>
-              <w:rPr>
-                <w:rFonts w:ascii="CMR10" w:hAnsi="CMR10" w:cs="CMR10"/>
-                <w:sz w:val="20"/>
-                <w:szCs w:val="20"/>
-                <w:lang w:val="en-US"/>
-              </w:rPr>
-              <w:t>Use data from previous bookings to bu</w:t>
-            </w:r>
-            <w:r>
-              <w:rPr>
-                <w:rFonts w:ascii="CMR10" w:hAnsi="CMR10" w:cs="CMR10"/>
-                <w:sz w:val="20"/>
-                <w:szCs w:val="20"/>
-                <w:lang w:val="en-US"/>
-              </w:rPr>
-              <w:t xml:space="preserve">ild </w:t>
+              <w:rPr>
+                <w:lang w:val="en-US"/>
+              </w:rPr>
+            </w:pPr>
+            <w:r>
+              <w:rPr>
+                <w:lang w:val="en-US"/>
+              </w:rPr>
+              <w:t>Slide 29: (the contribution of the project)</w:t>
+            </w:r>
+          </w:p>
+          <w:p>
+            <w:pPr>
+              <w:pStyle w:val="Paragraphedeliste"/>
+              <w:numPr>
+                <w:ilvl w:val="0"/>
+                <w:numId w:val="24"/>
+              </w:numPr>
+              <w:rPr>
+                <w:lang w:val="en-US"/>
+              </w:rPr>
+            </w:pPr>
+            <w:r>
+              <w:rPr>
+                <w:lang w:val="en-US"/>
+              </w:rPr>
+              <w:t>The state of the art a bibliographic research</w:t>
+            </w:r>
+          </w:p>
+          <w:p>
+            <w:pPr>
+              <w:pStyle w:val="Paragraphedeliste"/>
+              <w:numPr>
+                <w:ilvl w:val="0"/>
+                <w:numId w:val="24"/>
+              </w:numPr>
+              <w:rPr>
+                <w:lang w:val="en-US"/>
+              </w:rPr>
+            </w:pPr>
+            <w:r>
+              <w:rPr>
+                <w:lang w:val="en-US"/>
+              </w:rPr>
+              <w:t xml:space="preserve"> </w:t>
+            </w:r>
+            <w:r>
+              <w:rPr>
+                <w:lang w:val="en-US"/>
+              </w:rPr>
+              <w:t>I presented a case studies analyzing shared mobility system performances or studying their potential impacts on people's lives and their daily commutes if we optimized the DARP to feed the public transport system.</w:t>
+            </w:r>
+          </w:p>
+          <w:p>
+            <w:pPr>
+              <w:pStyle w:val="Paragraphedeliste"/>
+              <w:numPr>
+                <w:ilvl w:val="0"/>
+                <w:numId w:val="24"/>
+              </w:numPr>
+              <w:rPr>
+                <w:lang w:val="en-US"/>
+              </w:rPr>
+            </w:pPr>
+            <w:r>
+              <w:rPr>
+                <w:lang w:val="en-US"/>
+              </w:rPr>
+              <w:t xml:space="preserve">Thanks to this rich </w:t>
             </w:r>
             <w:proofErr w:type="gramStart"/>
             <w:r>
               <w:rPr>
-                <w:rFonts w:ascii="CMR10" w:hAnsi="CMR10" w:cs="CMR10"/>
-                <w:sz w:val="20"/>
-                <w:szCs w:val="20"/>
-                <w:lang w:val="en-US"/>
-              </w:rPr>
-              <w:t>an</w:t>
+                <w:lang w:val="en-US"/>
+              </w:rPr>
+              <w:t>bibliography</w:t>
             </w:r>
             <w:proofErr w:type="gramEnd"/>
             <w:r>
               <w:rPr>
-                <w:rFonts w:ascii="CMR10" w:hAnsi="CMR10" w:cs="CMR10"/>
-                <w:sz w:val="20"/>
-                <w:szCs w:val="20"/>
-                <w:lang w:val="en-US"/>
-              </w:rPr>
-              <w:t xml:space="preserve"> better optimized pick-up </w:t>
-            </w:r>
-            <w:r>
-              <w:rPr>
-                <w:rFonts w:ascii="CMR10" w:hAnsi="CMR10" w:cs="CMR10"/>
-                <w:sz w:val="20"/>
-                <w:szCs w:val="20"/>
-                <w:lang w:val="en-US"/>
-              </w:rPr>
-              <w:t>and drop-off nodes.</w:t>
-            </w:r>
+                <w:lang w:val="en-US"/>
+              </w:rPr>
+              <w:t xml:space="preserve"> I am now able to identify the relevancy of </w:t>
+            </w:r>
+            <w:proofErr w:type="spellStart"/>
+            <w:r>
+              <w:rPr>
+                <w:lang w:val="en-US"/>
+              </w:rPr>
+              <w:t>scientic</w:t>
+            </w:r>
+            <w:proofErr w:type="spellEnd"/>
+            <w:r>
+              <w:rPr>
+                <w:lang w:val="en-US"/>
+              </w:rPr>
+              <w:t xml:space="preserve"> papers on a much higher pace.</w:t>
+            </w:r>
+          </w:p>
+          <w:p>
+            <w:pPr>
+              <w:pStyle w:val="Paragraphedeliste"/>
+              <w:numPr>
+                <w:ilvl w:val="0"/>
+                <w:numId w:val="24"/>
+              </w:numPr>
+            </w:pPr>
+            <w:proofErr w:type="spellStart"/>
+            <w:r>
+              <w:t>Programming</w:t>
+            </w:r>
+            <w:proofErr w:type="spellEnd"/>
+            <w:r>
+              <w:t xml:space="preserve"> </w:t>
+            </w:r>
+            <w:proofErr w:type="spellStart"/>
+            <w:r>
+              <w:t>Skills</w:t>
+            </w:r>
+            <w:proofErr w:type="spellEnd"/>
+          </w:p>
+          <w:p>
+            <w:pPr>
+              <w:pStyle w:val="Paragraphedeliste"/>
+              <w:numPr>
+                <w:ilvl w:val="0"/>
+                <w:numId w:val="24"/>
+              </w:numPr>
+              <w:rPr>
+                <w:lang w:val="en-US"/>
+              </w:rPr>
+            </w:pPr>
+            <w:r>
+              <w:rPr>
+                <w:lang w:val="en-US"/>
+              </w:rPr>
+              <w:t xml:space="preserve">In the state of the art section I showed the connection in literature between public transport </w:t>
+            </w:r>
+            <w:r>
+              <w:rPr>
+                <w:lang w:val="en-US"/>
+              </w:rPr>
+              <w:t>and shared mobility</w:t>
+            </w:r>
+          </w:p>
+          <w:p>
+            <w:pPr>
+              <w:pStyle w:val="Paragraphedeliste"/>
+              <w:numPr>
+                <w:ilvl w:val="0"/>
+                <w:numId w:val="24"/>
+              </w:numPr>
+              <w:rPr>
+                <w:lang w:val="en-US"/>
+              </w:rPr>
+            </w:pPr>
+            <w:r>
+              <w:rPr>
+                <w:lang w:val="en-US"/>
+              </w:rPr>
+              <w:t xml:space="preserve">I showed how can the DAR problem be reformulated to answer to the gap </w:t>
+            </w:r>
+            <w:r>
+              <w:rPr>
+                <w:lang w:val="en-US"/>
+              </w:rPr>
+              <w:t>that currently exists</w:t>
+            </w:r>
+          </w:p>
+          <w:p>
+            <w:pPr>
+              <w:pStyle w:val="Paragraphedeliste"/>
+              <w:numPr>
+                <w:ilvl w:val="0"/>
+                <w:numId w:val="24"/>
+              </w:numPr>
+              <w:rPr>
+                <w:lang w:val="en-US"/>
+              </w:rPr>
+            </w:pPr>
+            <w:r>
+              <w:rPr>
+                <w:lang w:val="en-US"/>
+              </w:rPr>
+              <w:t>I gained confidence &amp; motivation to continue in this research.</w:t>
+            </w:r>
+          </w:p>
+          <w:p>
+            <w:pPr>
+              <w:pStyle w:val="Paragraphedeliste"/>
+              <w:numPr>
+                <w:ilvl w:val="0"/>
+                <w:numId w:val="24"/>
+              </w:numPr>
+              <w:rPr>
+                <w:lang w:val="en-US"/>
+              </w:rPr>
+            </w:pPr>
+            <w:r>
+              <w:rPr>
+                <w:lang w:val="en-US"/>
+              </w:rPr>
+              <w:t xml:space="preserve">In the second part of the process, I learned a lot </w:t>
+            </w:r>
+          </w:p>
+          <w:p>
+            <w:pPr>
+              <w:pStyle w:val="Paragraphedeliste"/>
+              <w:numPr>
+                <w:ilvl w:val="0"/>
+                <w:numId w:val="24"/>
+              </w:numPr>
+              <w:rPr>
+                <w:lang w:val="en-US"/>
+              </w:rPr>
+            </w:pPr>
+            <w:r>
+              <w:rPr>
+                <w:lang w:val="en-US"/>
+              </w:rPr>
+              <w:t xml:space="preserve">With the latest trends to research deploying new autonomous mobility services, inter-modality become more attractive. And there </w:t>
+            </w:r>
+            <w:proofErr w:type="gramStart"/>
+            <w:r>
+              <w:rPr>
+                <w:lang w:val="en-US"/>
+              </w:rPr>
+              <w:t>is also</w:t>
+            </w:r>
+            <w:proofErr w:type="gramEnd"/>
+            <w:r>
+              <w:rPr>
+                <w:lang w:val="en-US"/>
+              </w:rPr>
+              <w:t xml:space="preserve"> a need to introduce new models and algorithms.</w:t>
+            </w:r>
+          </w:p>
+          <w:p>
+            <w:pPr>
+              <w:pStyle w:val="Paragraphedeliste"/>
+              <w:numPr>
+                <w:ilvl w:val="0"/>
+                <w:numId w:val="24"/>
+              </w:numPr>
+              <w:rPr>
+                <w:lang w:val="en-US"/>
+              </w:rPr>
+            </w:pPr>
           </w:p>
         </w:tc>
         <w:tc>
@@ -3828,71 +3800,86 @@
           </w:tcPr>
           <w:p>
             <w:pPr>
-              <w:autoSpaceDE w:val="0"/>
-              <w:autoSpaceDN w:val="0"/>
-              <w:adjustRightInd w:val="0"/>
-              <w:rPr>
-                <w:rFonts w:ascii="CMR10" w:hAnsi="CMR10" w:cs="CMR10"/>
-                <w:sz w:val="20"/>
-                <w:szCs w:val="20"/>
-                <w:lang w:val="en-US"/>
-              </w:rPr>
-            </w:pPr>
-            <w:r>
-              <w:rPr>
-                <w:rFonts w:ascii="CMR10" w:hAnsi="CMR10" w:cs="CMR10"/>
-                <w:sz w:val="20"/>
-                <w:szCs w:val="20"/>
-                <w:lang w:val="en-US"/>
-              </w:rPr>
-              <w:t>The idea consists of designing a set of minimum cost vehicle</w:t>
-            </w:r>
-            <w:r>
-              <w:rPr>
-                <w:rFonts w:ascii="CMR10" w:hAnsi="CMR10" w:cs="CMR10"/>
-                <w:sz w:val="20"/>
-                <w:szCs w:val="20"/>
-                <w:lang w:val="en-US"/>
-              </w:rPr>
-              <w:t xml:space="preserve"> </w:t>
-            </w:r>
-            <w:r>
-              <w:rPr>
-                <w:rFonts w:ascii="CMR10" w:hAnsi="CMR10" w:cs="CMR10"/>
-                <w:sz w:val="20"/>
-                <w:szCs w:val="20"/>
-                <w:lang w:val="en-US"/>
-              </w:rPr>
-              <w:t>routes satisfying capacity, duration, time windo</w:t>
-            </w:r>
-            <w:r>
-              <w:rPr>
-                <w:rFonts w:ascii="CMR10" w:hAnsi="CMR10" w:cs="CMR10"/>
-                <w:sz w:val="20"/>
-                <w:szCs w:val="20"/>
-                <w:lang w:val="en-US"/>
-              </w:rPr>
-              <w:t xml:space="preserve">w, pairing, precedence and </w:t>
-            </w:r>
-            <w:r>
-              <w:rPr>
-                <w:rFonts w:ascii="CMR10" w:hAnsi="CMR10" w:cs="CMR10"/>
-                <w:sz w:val="20"/>
-                <w:szCs w:val="20"/>
-                <w:lang w:val="en-US"/>
-              </w:rPr>
-              <w:lastRenderedPageBreak/>
-              <w:t xml:space="preserve">ride </w:t>
-            </w:r>
-            <w:r>
-              <w:rPr>
-                <w:rFonts w:ascii="CMR10" w:hAnsi="CMR10" w:cs="CMR10"/>
-                <w:sz w:val="20"/>
-                <w:szCs w:val="20"/>
-                <w:lang w:val="en-US"/>
-              </w:rPr>
-              <w:t>time constraints in the context of feeding a public transport system.</w:t>
-            </w:r>
+              <w:rPr>
+                <w:lang w:val="en-US"/>
+              </w:rPr>
+            </w:pPr>
+            <w:r>
+              <w:rPr>
+                <w:lang w:val="en-US"/>
+              </w:rPr>
+              <w:t>Slide 30: (next steps)</w:t>
+            </w:r>
+          </w:p>
+          <w:p>
+            <w:pPr>
+              <w:pStyle w:val="Paragraphedeliste"/>
+              <w:numPr>
+                <w:ilvl w:val="0"/>
+                <w:numId w:val="26"/>
+              </w:numPr>
+              <w:rPr>
+                <w:lang w:val="en-US"/>
+              </w:rPr>
+            </w:pPr>
+            <w:r>
+              <w:rPr>
+                <w:lang w:val="en-US"/>
+              </w:rPr>
+              <w:t xml:space="preserve">With the latest trends to research deploying new autonomous mobility services, inter-modality become more attractive. </w:t>
+            </w:r>
+          </w:p>
+          <w:p>
+            <w:pPr>
+              <w:pStyle w:val="Paragraphedeliste"/>
+              <w:numPr>
+                <w:ilvl w:val="0"/>
+                <w:numId w:val="26"/>
+              </w:numPr>
+              <w:rPr>
+                <w:lang w:val="en-US"/>
+              </w:rPr>
+            </w:pPr>
+            <w:r>
+              <w:rPr>
+                <w:lang w:val="en-US"/>
+              </w:rPr>
+              <w:t xml:space="preserve">And there </w:t>
+            </w:r>
+            <w:proofErr w:type="gramStart"/>
+            <w:r>
+              <w:rPr>
+                <w:lang w:val="en-US"/>
+              </w:rPr>
+              <w:t>is also</w:t>
+            </w:r>
+            <w:proofErr w:type="gramEnd"/>
+            <w:r>
+              <w:rPr>
+                <w:lang w:val="en-US"/>
+              </w:rPr>
+              <w:t xml:space="preserve"> a need to introduce new models</w:t>
+            </w:r>
+            <w:r>
+              <w:rPr>
+                <w:lang w:val="en-US"/>
+              </w:rPr>
+              <w:t xml:space="preserve"> and algorithms.</w:t>
+            </w:r>
+          </w:p>
+          <w:p>
+            <w:pPr>
+              <w:pStyle w:val="Paragraphedeliste"/>
+              <w:numPr>
+                <w:ilvl w:val="0"/>
+                <w:numId w:val="26"/>
+              </w:numPr>
+              <w:rPr>
+                <w:lang w:val="en-US"/>
+              </w:rPr>
+            </w:pPr>
+            <w:bookmarkStart w:id="0" w:name="_GoBack"/>
+            <w:bookmarkEnd w:id="0"/>
           </w:p>
         </w:tc>
         <w:tc>
@@ -3915,42 +3902,149 @@
           </w:tcPr>
           <w:p>
             <w:pPr>
-              <w:autoSpaceDE w:val="0"/>
-              <w:autoSpaceDN w:val="0"/>
-              <w:adjustRightInd w:val="0"/>
-              <w:rPr>
-                <w:rFonts w:ascii="CMR10" w:hAnsi="CMR10" w:cs="CMR10"/>
-                <w:sz w:val="20"/>
-                <w:szCs w:val="20"/>
-                <w:lang w:val="en-US"/>
-              </w:rPr>
-            </w:pPr>
-            <w:r>
-              <w:rPr>
-                <w:rFonts w:ascii="CMR10" w:hAnsi="CMR10" w:cs="CMR10"/>
-                <w:sz w:val="20"/>
-                <w:szCs w:val="20"/>
-                <w:lang w:val="en-US"/>
-              </w:rPr>
-              <w:t>We can now state t</w:t>
-            </w:r>
-            <w:r>
-              <w:rPr>
-                <w:rFonts w:ascii="CMR10" w:hAnsi="CMR10" w:cs="CMR10"/>
-                <w:sz w:val="20"/>
-                <w:szCs w:val="20"/>
-                <w:lang w:val="en-US"/>
-              </w:rPr>
-              <w:t xml:space="preserve">hat in this context the problem </w:t>
-            </w:r>
-            <w:r>
-              <w:rPr>
-                <w:rFonts w:ascii="CMR10" w:hAnsi="CMR10" w:cs="CMR10"/>
-                <w:sz w:val="20"/>
-                <w:szCs w:val="20"/>
-                <w:lang w:val="en-US"/>
-              </w:rPr>
-              <w:t>represented is twofold and follows a heuristic approach.</w:t>
+              <w:rPr>
+                <w:lang w:val="en-US"/>
+              </w:rPr>
+            </w:pPr>
+            <w:r>
+              <w:rPr>
+                <w:lang w:val="en-US"/>
+              </w:rPr>
+              <w:t xml:space="preserve">We can </w:t>
+            </w:r>
+            <w:r>
+              <w:rPr>
+                <w:lang w:val="en-US"/>
+              </w:rPr>
+              <w:br w:type="page"/>
+            </w:r>
+            <w:r>
+              <w:rPr>
+                <w:lang w:val="en-US"/>
+              </w:rPr>
+              <w:t>fi</w:t>
+            </w:r>
+            <w:r>
+              <w:rPr>
+                <w:lang w:val="en-US"/>
+              </w:rPr>
+              <w:t>nd an example of DRCs in several US cities</w:t>
+            </w:r>
+          </w:p>
+          <w:p>
+            <w:pPr>
+              <w:rPr>
+                <w:lang w:val="en-US"/>
+              </w:rPr>
+            </w:pPr>
+            <w:r>
+              <w:rPr>
+                <w:lang w:val="en-US"/>
+              </w:rPr>
+              <w:t xml:space="preserve">Also mention companies that create a connection from a station to their </w:t>
+            </w:r>
+            <w:proofErr w:type="spellStart"/>
+            <w:r>
+              <w:rPr>
+                <w:lang w:val="en-US"/>
+              </w:rPr>
+              <w:t>hq</w:t>
+            </w:r>
+            <w:proofErr w:type="spellEnd"/>
+            <w:r>
+              <w:rPr>
+                <w:lang w:val="en-US"/>
+              </w:rPr>
+              <w:t xml:space="preserve"> </w:t>
+            </w:r>
+            <w:r>
+              <w:rPr>
+                <w:lang w:val="en-US"/>
+              </w:rPr>
+              <w:t>Several local authorities are setting up dial-a-r</w:t>
+            </w:r>
+            <w:r>
+              <w:rPr>
+                <w:lang w:val="en-US"/>
+              </w:rPr>
+              <w:t xml:space="preserve">ide services or are overhauling </w:t>
+            </w:r>
+            <w:r>
+              <w:rPr>
+                <w:lang w:val="en-US"/>
+              </w:rPr>
+              <w:t>existing systems in response to increasing dema</w:t>
+            </w:r>
+            <w:r>
+              <w:rPr>
+                <w:lang w:val="en-US"/>
+              </w:rPr>
+              <w:t xml:space="preserve">nd such as BVG </w:t>
+            </w:r>
+            <w:proofErr w:type="spellStart"/>
+            <w:r>
+              <w:rPr>
+                <w:lang w:val="en-US"/>
+              </w:rPr>
+              <w:t>BerlKonig</w:t>
+            </w:r>
+            <w:proofErr w:type="spellEnd"/>
+            <w:r>
+              <w:rPr>
+                <w:lang w:val="en-US"/>
+              </w:rPr>
+              <w:t xml:space="preserve"> (33), </w:t>
+            </w:r>
+            <w:r>
+              <w:rPr>
+                <w:lang w:val="en-US"/>
+              </w:rPr>
+              <w:t xml:space="preserve">and </w:t>
+            </w:r>
+            <w:proofErr w:type="spellStart"/>
+            <w:r>
+              <w:rPr>
+                <w:lang w:val="en-US"/>
+              </w:rPr>
+              <w:t>Flinc</w:t>
+            </w:r>
+            <w:proofErr w:type="spellEnd"/>
+            <w:r>
+              <w:rPr>
+                <w:lang w:val="en-US"/>
+              </w:rPr>
+              <w:t xml:space="preserve"> ride-sharing (34), to</w:t>
+            </w:r>
+            <w:r>
+              <w:rPr>
+                <w:lang w:val="en-US"/>
+              </w:rPr>
+              <w:t xml:space="preserve"> better describe the problem is </w:t>
+            </w:r>
+            <w:r>
+              <w:rPr>
+                <w:lang w:val="en-US"/>
+              </w:rPr>
+              <w:t>illustra</w:t>
+            </w:r>
+            <w:r>
+              <w:rPr>
+                <w:lang w:val="en-US"/>
+              </w:rPr>
+              <w:t>ted in ( fi</w:t>
+            </w:r>
+            <w:r>
+              <w:rPr>
+                <w:lang w:val="en-US"/>
+              </w:rPr>
+              <w:br w:type="page"/>
+              <w:t>g.</w:t>
+            </w:r>
+            <w:r>
+              <w:rPr>
+                <w:lang w:val="en-US"/>
+              </w:rPr>
+              <w:t>2) in section (6.1).</w:t>
             </w:r>
           </w:p>
         </w:tc>
@@ -3991,7 +4085,7 @@
                 <w:szCs w:val="20"/>
                 <w:lang w:val="en-US"/>
               </w:rPr>
-              <w:t>Slide 10: (Methodology)</w:t>
+              <w:t>Use mobility on demand as a feeder system to public transport.</w:t>
             </w:r>
           </w:p>
           <w:p>
@@ -4013,7 +4107,7 @@
                 <w:szCs w:val="20"/>
                 <w:lang w:val="en-US"/>
               </w:rPr>
-              <w:t>What came most useful in the start is the survey on model and algorithms in shared mobility (12). That was a comprehensive survey to the most recent variants of the shared mobility problem</w:t>
+              <w:t>Ride matching problem, to create a seamles</w:t>
             </w:r>
             <w:r>
               <w:rPr>
@@ -4022,7 +4116,7 @@
                 <w:szCs w:val="20"/>
                 <w:lang w:val="en-US"/>
               </w:rPr>
-              <w:t>s. Including a</w:t>
+              <w:t xml:space="preserve">s connection between timetables </w:t>
             </w:r>
             <w:r>
               <w:rPr>
@@ -4031,7 +4125,7 @@
                 <w:szCs w:val="20"/>
                 <w:lang w:val="en-US"/>
               </w:rPr>
-              <w:t xml:space="preserve"> study of their different feat</w:t>
+              <w:t>in pub</w:t>
             </w:r>
             <w:r>
               <w:rPr>
@@ -4040,16 +4134,312 @@
                 <w:szCs w:val="20"/>
                 <w:lang w:val="en-US"/>
               </w:rPr>
-              <w:t>ures and modelling approaches. N</w:t>
-            </w:r>
-            <w:r>
+              <w:t>lic transport &amp; booking in MOD.</w:t>
+            </w:r>
+          </w:p>
+          <w:p>
+            <w:pPr>
+              <w:autoSpaceDE w:val="0"/>
+              <w:autoSpaceDN w:val="0"/>
+              <w:adjustRightInd w:val="0"/>
               <w:rPr>
                 <w:rFonts w:ascii="CMR10" w:hAnsi="CMR10" w:cs="CMR10"/>
                 <w:sz w:val="20"/>
                 <w:szCs w:val="20"/>
                 <w:lang w:val="en-US"/>
               </w:rPr>
-              <w:t>ot only that but the survey also explained all the constraints researchers consider into their shared mobility problems such as Time Constraints and Capacity Constraints, the relationship between tran</w:t>
+            </w:pPr>
+            <w:r>
+              <w:rPr>
+                <w:rFonts w:ascii="CMR10" w:hAnsi="CMR10" w:cs="CMR10"/>
+                <w:sz w:val="20"/>
+                <w:szCs w:val="20"/>
+                <w:lang w:val="en-US"/>
+              </w:rPr>
+              <w:t>Use data from previous bookings to bu</w:t>
+            </w:r>
+            <w:r>
+              <w:rPr>
+                <w:rFonts w:ascii="CMR10" w:hAnsi="CMR10" w:cs="CMR10"/>
+                <w:sz w:val="20"/>
+                <w:szCs w:val="20"/>
+                <w:lang w:val="en-US"/>
+              </w:rPr>
+              <w:t xml:space="preserve">ild </w:t>
+            </w:r>
+            <w:proofErr w:type="gramStart"/>
+            <w:r>
+              <w:rPr>
+                <w:rFonts w:ascii="CMR10" w:hAnsi="CMR10" w:cs="CMR10"/>
+                <w:sz w:val="20"/>
+                <w:szCs w:val="20"/>
+                <w:lang w:val="en-US"/>
+              </w:rPr>
+              <w:t>an</w:t>
+            </w:r>
+            <w:proofErr w:type="gramEnd"/>
+            <w:r>
+              <w:rPr>
+                <w:rFonts w:ascii="CMR10" w:hAnsi="CMR10" w:cs="CMR10"/>
+                <w:sz w:val="20"/>
+                <w:szCs w:val="20"/>
+                <w:lang w:val="en-US"/>
+              </w:rPr>
+              <w:t xml:space="preserve"> better optimized pick-up </w:t>
+            </w:r>
+            <w:r>
+              <w:rPr>
+                <w:rFonts w:ascii="CMR10" w:hAnsi="CMR10" w:cs="CMR10"/>
+                <w:sz w:val="20"/>
+                <w:szCs w:val="20"/>
+                <w:lang w:val="en-US"/>
+              </w:rPr>
+              <w:t>and drop-off nodes.</w:t>
+            </w:r>
+          </w:p>
+        </w:tc>
+        <w:tc>
+          <w:tcPr>
+            <w:tcW w:w="2688" w:type="dxa"/>
+          </w:tcPr>
+          <w:p>
+            <w:pPr>
+              <w:rPr>
+                <w:lang w:val="en-US"/>
+              </w:rPr>
+            </w:pPr>
+          </w:p>
+        </w:tc>
+      </w:tr>
+      <w:tr>
+        <w:tc>
+          <w:tcPr>
+            <w:tcW w:w="6374" w:type="dxa"/>
+          </w:tcPr>
+          <w:p>
+            <w:pPr>
+              <w:autoSpaceDE w:val="0"/>
+              <w:autoSpaceDN w:val="0"/>
+              <w:adjustRightInd w:val="0"/>
+              <w:rPr>
+                <w:rFonts w:ascii="CMR10" w:hAnsi="CMR10" w:cs="CMR10"/>
+                <w:sz w:val="20"/>
+                <w:szCs w:val="20"/>
+                <w:lang w:val="en-US"/>
+              </w:rPr>
+            </w:pPr>
+            <w:r>
+              <w:rPr>
+                <w:rFonts w:ascii="CMR10" w:hAnsi="CMR10" w:cs="CMR10"/>
+                <w:sz w:val="20"/>
+                <w:szCs w:val="20"/>
+                <w:lang w:val="en-US"/>
+              </w:rPr>
+              <w:t>The idea consists of designing a set of minimum cost vehicle</w:t>
+            </w:r>
+            <w:r>
+              <w:rPr>
+                <w:rFonts w:ascii="CMR10" w:hAnsi="CMR10" w:cs="CMR10"/>
+                <w:sz w:val="20"/>
+                <w:szCs w:val="20"/>
+                <w:lang w:val="en-US"/>
+              </w:rPr>
+              <w:t xml:space="preserve"> </w:t>
+            </w:r>
+            <w:r>
+              <w:rPr>
+                <w:rFonts w:ascii="CMR10" w:hAnsi="CMR10" w:cs="CMR10"/>
+                <w:sz w:val="20"/>
+                <w:szCs w:val="20"/>
+                <w:lang w:val="en-US"/>
+              </w:rPr>
+              <w:t>routes satisfying capacity, duration, time windo</w:t>
+            </w:r>
+            <w:r>
+              <w:rPr>
+                <w:rFonts w:ascii="CMR10" w:hAnsi="CMR10" w:cs="CMR10"/>
+                <w:sz w:val="20"/>
+                <w:szCs w:val="20"/>
+                <w:lang w:val="en-US"/>
+              </w:rPr>
+              <w:t xml:space="preserve">w, pairing, precedence and ride </w:t>
+            </w:r>
+            <w:r>
+              <w:rPr>
+                <w:rFonts w:ascii="CMR10" w:hAnsi="CMR10" w:cs="CMR10"/>
+                <w:sz w:val="20"/>
+                <w:szCs w:val="20"/>
+                <w:lang w:val="en-US"/>
+              </w:rPr>
+              <w:t>time constraints in the context of feeding a public transport system.</w:t>
+            </w:r>
+          </w:p>
+        </w:tc>
+        <w:tc>
+          <w:tcPr>
+            <w:tcW w:w="2688" w:type="dxa"/>
+          </w:tcPr>
+          <w:p>
+            <w:pPr>
+              <w:rPr>
+                <w:lang w:val="en-US"/>
+              </w:rPr>
+            </w:pPr>
+          </w:p>
+        </w:tc>
+      </w:tr>
+      <w:tr>
+        <w:tc>
+          <w:tcPr>
+            <w:tcW w:w="6374" w:type="dxa"/>
+          </w:tcPr>
+          <w:p>
+            <w:pPr>
+              <w:autoSpaceDE w:val="0"/>
+              <w:autoSpaceDN w:val="0"/>
+              <w:adjustRightInd w:val="0"/>
+              <w:rPr>
+                <w:rFonts w:ascii="CMR10" w:hAnsi="CMR10" w:cs="CMR10"/>
+                <w:sz w:val="20"/>
+                <w:szCs w:val="20"/>
+                <w:lang w:val="en-US"/>
+              </w:rPr>
+            </w:pPr>
+            <w:r>
+              <w:rPr>
+                <w:rFonts w:ascii="CMR10" w:hAnsi="CMR10" w:cs="CMR10"/>
+                <w:sz w:val="20"/>
+                <w:szCs w:val="20"/>
+                <w:lang w:val="en-US"/>
+              </w:rPr>
+              <w:t>We can now state t</w:t>
+            </w:r>
+            <w:r>
+              <w:rPr>
+                <w:rFonts w:ascii="CMR10" w:hAnsi="CMR10" w:cs="CMR10"/>
+                <w:sz w:val="20"/>
+                <w:szCs w:val="20"/>
+                <w:lang w:val="en-US"/>
+              </w:rPr>
+              <w:t xml:space="preserve">hat in this context the problem </w:t>
+            </w:r>
+            <w:r>
+              <w:rPr>
+                <w:rFonts w:ascii="CMR10" w:hAnsi="CMR10" w:cs="CMR10"/>
+                <w:sz w:val="20"/>
+                <w:szCs w:val="20"/>
+                <w:lang w:val="en-US"/>
+              </w:rPr>
+              <w:t>represented is twofold and follows a heuristic approach.</w:t>
+            </w:r>
+          </w:p>
+        </w:tc>
+        <w:tc>
+          <w:tcPr>
+            <w:tcW w:w="2688" w:type="dxa"/>
+          </w:tcPr>
+          <w:p>
+            <w:pPr>
+              <w:rPr>
+                <w:lang w:val="en-US"/>
+              </w:rPr>
+            </w:pPr>
+          </w:p>
+        </w:tc>
+      </w:tr>
+      <w:tr>
+        <w:tc>
+          <w:tcPr>
+            <w:tcW w:w="6374" w:type="dxa"/>
+          </w:tcPr>
+          <w:p>
+            <w:pPr>
+              <w:autoSpaceDE w:val="0"/>
+              <w:autoSpaceDN w:val="0"/>
+              <w:adjustRightInd w:val="0"/>
+              <w:rPr>
+                <w:rFonts w:ascii="CMR10" w:hAnsi="CMR10" w:cs="CMR10"/>
+                <w:sz w:val="20"/>
+                <w:szCs w:val="20"/>
+                <w:lang w:val="en-US"/>
+              </w:rPr>
+            </w:pPr>
+            <w:r>
+              <w:rPr>
+                <w:rFonts w:ascii="CMR10" w:hAnsi="CMR10" w:cs="CMR10"/>
+                <w:sz w:val="20"/>
+                <w:szCs w:val="20"/>
+                <w:lang w:val="en-US"/>
+              </w:rPr>
+              <w:t>Slide 10: (Methodology)</w:t>
+            </w:r>
+          </w:p>
+          <w:p>
+            <w:pPr>
+              <w:autoSpaceDE w:val="0"/>
+              <w:autoSpaceDN w:val="0"/>
+              <w:adjustRightInd w:val="0"/>
+              <w:rPr>
+                <w:rFonts w:ascii="CMR10" w:hAnsi="CMR10" w:cs="CMR10"/>
+                <w:sz w:val="20"/>
+                <w:szCs w:val="20"/>
+                <w:lang w:val="en-US"/>
+              </w:rPr>
+            </w:pPr>
+            <w:r>
+              <w:rPr>
+                <w:rFonts w:ascii="CMR10" w:hAnsi="CMR10" w:cs="CMR10"/>
+                <w:sz w:val="20"/>
+                <w:szCs w:val="20"/>
+                <w:lang w:val="en-US"/>
+              </w:rPr>
+              <w:t>What came most useful in the start is the survey on model and algorithms in shared mobility (12). That was a comprehensive survey to the most recent variants of the shared mobility problem</w:t>
+            </w:r>
+            <w:r>
+              <w:rPr>
+                <w:rFonts w:ascii="CMR10" w:hAnsi="CMR10" w:cs="CMR10"/>
+                <w:sz w:val="20"/>
+                <w:szCs w:val="20"/>
+                <w:lang w:val="en-US"/>
+              </w:rPr>
+              <w:t>s. Including a</w:t>
+            </w:r>
+            <w:r>
+              <w:rPr>
+                <w:rFonts w:ascii="CMR10" w:hAnsi="CMR10" w:cs="CMR10"/>
+                <w:sz w:val="20"/>
+                <w:szCs w:val="20"/>
+                <w:lang w:val="en-US"/>
+              </w:rPr>
+              <w:t xml:space="preserve"> study of their different feat</w:t>
+            </w:r>
+            <w:r>
+              <w:rPr>
+                <w:rFonts w:ascii="CMR10" w:hAnsi="CMR10" w:cs="CMR10"/>
+                <w:sz w:val="20"/>
+                <w:szCs w:val="20"/>
+                <w:lang w:val="en-US"/>
+              </w:rPr>
+              <w:t>ures and modelling approaches. N</w:t>
+            </w:r>
+            <w:r>
+              <w:rPr>
+                <w:rFonts w:ascii="CMR10" w:hAnsi="CMR10" w:cs="CMR10"/>
+                <w:sz w:val="20"/>
+                <w:szCs w:val="20"/>
+                <w:lang w:val="en-US"/>
+              </w:rPr>
+              <w:t xml:space="preserve">ot only </w:t>
+            </w:r>
+            <w:r>
+              <w:rPr>
+                <w:rFonts w:ascii="CMR10" w:hAnsi="CMR10" w:cs="CMR10"/>
+                <w:sz w:val="20"/>
+                <w:szCs w:val="20"/>
+                <w:lang w:val="en-US"/>
+              </w:rPr>
+              <w:lastRenderedPageBreak/>
+              <w:t>that but the survey also explained all the constraints researchers consider into their shared mobility problems such as Time Constraints and Capacity Constraints, the relationship between tran</w:t>
             </w:r>
             <w:r>
               <w:rPr>
@@ -4639,7 +5029,6 @@
         <w:rPr>
           <w:lang w:val="en-US"/>
         </w:rPr>
-        <w:lastRenderedPageBreak/>
         <w:t>Should I mention Algorithm?</w:t>
       </w:r>
     </w:p>
@@ -4934,6 +5323,259 @@
     </w:lvl>
   </w:abstractNum>
   <w:abstractNum w:abstractNumId="2" w15:restartNumberingAfterBreak="0">
+    <w:nsid w:val="13512BAE"/>
+    <w:multiLevelType w:val="hybridMultilevel"/>
+    <w:tmpl w:val="BB206D4C"/>
+    <w:lvl w:ilvl="0" w:tplc="7E0C2C04">
+      <w:start w:val="1"/>
+      <w:numFmt w:val="bullet"/>
+      <w:lvlText w:val="•"/>
+      <w:lvlJc w:val="left"/>
+      <w:pPr>
+        <w:tabs>
+          <w:tab w:val="num" w:pos="720"/>
+        </w:tabs>
+        <w:ind w:left="720" w:hanging="360"/>
+      </w:pPr>
+      <w:rPr>
+        <w:rFonts w:ascii="Arial" w:hAnsi="Arial" w:hint="default"/>
+      </w:rPr>
+    </w:lvl>
+    <w:lvl w:ilvl="1" w:tplc="1FFA14C6" w:tentative="1">
+      <w:start w:val="1"/>
+      <w:numFmt w:val="bullet"/>
+      <w:lvlText w:val="•"/>
+      <w:lvlJc w:val="left"/>
+      <w:pPr>
+        <w:tabs>
+          <w:tab w:val="num" w:pos="1440"/>
+        </w:tabs>
+        <w:ind w:left="1440" w:hanging="360"/>
+      </w:pPr>
+      <w:rPr>
+        <w:rFonts w:ascii="Arial" w:hAnsi="Arial" w:hint="default"/>
+      </w:rPr>
+    </w:lvl>
+    <w:lvl w:ilvl="2" w:tplc="6D40CF20" w:tentative="1">
+      <w:start w:val="1"/>
+      <w:numFmt w:val="bullet"/>
+      <w:lvlText w:val="•"/>
+      <w:lvlJc w:val="left"/>
+      <w:pPr>
+        <w:tabs>
+          <w:tab w:val="num" w:pos="2160"/>
+        </w:tabs>
+        <w:ind w:left="2160" w:hanging="360"/>
+      </w:pPr>
+      <w:rPr>
+        <w:rFonts w:ascii="Arial" w:hAnsi="Arial" w:hint="default"/>
+      </w:rPr>
+    </w:lvl>
+    <w:lvl w:ilvl="3" w:tplc="87C63D4E" w:tentative="1">
+      <w:start w:val="1"/>
+      <w:numFmt w:val="bullet"/>
+      <w:lvlText w:val="•"/>
+      <w:lvlJc w:val="left"/>
+      <w:pPr>
+        <w:tabs>
+          <w:tab w:val="num" w:pos="2880"/>
+        </w:tabs>
+        <w:ind w:left="2880" w:hanging="360"/>
+      </w:pPr>
+      <w:rPr>
+        <w:rFonts w:ascii="Arial" w:hAnsi="Arial" w:hint="default"/>
+      </w:rPr>
+    </w:lvl>
+    <w:lvl w:ilvl="4" w:tplc="6D8C2B4E" w:tentative="1">
+      <w:start w:val="1"/>
+      <w:numFmt w:val="bullet"/>
+      <w:lvlText w:val="•"/>
+      <w:lvlJc w:val="left"/>
+      <w:pPr>
+        <w:tabs>
+          <w:tab w:val="num" w:pos="3600"/>
+        </w:tabs>
+        <w:ind w:left="3600" w:hanging="360"/>
+      </w:pPr>
+      <w:rPr>
+        <w:rFonts w:ascii="Arial" w:hAnsi="Arial" w:hint="default"/>
+      </w:rPr>
+    </w:lvl>
+    <w:lvl w:ilvl="5" w:tplc="B2329DE2" w:tentative="1">
+      <w:start w:val="1"/>
+      <w:numFmt w:val="bullet"/>
+      <w:lvlText w:val="•"/>
+      <w:lvlJc w:val="left"/>
+      <w:pPr>
+        <w:tabs>
+          <w:tab w:val="num" w:pos="4320"/>
+        </w:tabs>
+        <w:ind w:left="4320" w:hanging="360"/>
+      </w:pPr>
+      <w:rPr>
+        <w:rFonts w:ascii="Arial" w:hAnsi="Arial" w:hint="default"/>
+      </w:rPr>
+    </w:lvl>
+    <w:lvl w:ilvl="6" w:tplc="799CBC0A" w:tentative="1">
+      <w:start w:val="1"/>
+      <w:numFmt w:val="bullet"/>
+      <w:lvlText w:val="•"/>
+      <w:lvlJc w:val="left"/>
+      <w:pPr>
+        <w:tabs>
+          <w:tab w:val="num" w:pos="5040"/>
+        </w:tabs>
+        <w:ind w:left="5040" w:hanging="360"/>
+      </w:pPr>
+      <w:rPr>
+        <w:rFonts w:ascii="Arial" w:hAnsi="Arial" w:hint="default"/>
+      </w:rPr>
+    </w:lvl>
+    <w:lvl w:ilvl="7" w:tplc="715068BA" w:tentative="1">
+      <w:start w:val="1"/>
+      <w:numFmt w:val="bullet"/>
+      <w:lvlText w:val="•"/>
+      <w:lvlJc w:val="left"/>
+      <w:pPr>
+        <w:tabs>
+          <w:tab w:val="num" w:pos="5760"/>
+        </w:tabs>
+        <w:ind w:left="5760" w:hanging="360"/>
+      </w:pPr>
+      <w:rPr>
+        <w:rFonts w:ascii="Arial" w:hAnsi="Arial" w:hint="default"/>
+      </w:rPr>
+    </w:lvl>
+    <w:lvl w:ilvl="8" w:tplc="19EA7070" w:tentative="1">
+      <w:start w:val="1"/>
+      <w:numFmt w:val="bullet"/>
+      <w:lvlText w:val="•"/>
+      <w:lvlJc w:val="left"/>
+      <w:pPr>
+        <w:tabs>
+          <w:tab w:val="num" w:pos="6480"/>
+        </w:tabs>
+        <w:ind w:left="6480" w:hanging="360"/>
+      </w:pPr>
+      <w:rPr>
+        <w:rFonts w:ascii="Arial" w:hAnsi="Arial" w:hint="default"/>
+      </w:rPr>
+    </w:lvl>
+  </w:abstractNum>
+  <w:abstractNum w:abstractNumId="3" w15:restartNumberingAfterBreak="0">
+    <w:nsid w:val="16091603"/>
+    <w:multiLevelType w:val="hybridMultilevel"/>
+    <w:tmpl w:val="35E850A6"/>
+    <w:lvl w:ilvl="0" w:tplc="040C0001">
+      <w:start w:val="1"/>
+      <w:numFmt w:val="bullet"/>
+      <w:lvlText w:val=""/>
+      <w:lvlJc w:val="left"/>
+      <w:pPr>
+        <w:ind w:left="720" w:hanging="360"/>
+      </w:pPr>
+      <w:rPr>
+        <w:rFonts w:ascii="Symbol" w:hAnsi="Symbol" w:hint="default"/>
+      </w:rPr>
+    </w:lvl>
+    <w:lvl w:ilvl="1" w:tplc="040C0003" w:tentative="1">
+      <w:start w:val="1"/>
+      <w:numFmt w:val="bullet"/>
+      <w:lvlText w:val="o"/>
+      <w:lvlJc w:val="left"/>
+      <w:pPr>
+        <w:ind w:left="1440" w:hanging="360"/>
+      </w:pPr>
+      <w:rPr>
+        <w:rFonts w:ascii="Courier New" w:hAnsi="Courier New" w:cs="Courier New" w:hint="default"/>
+      </w:rPr>
+    </w:lvl>
+    <w:lvl w:ilvl="2" w:tplc="040C0005" w:tentative="1">
+      <w:start w:val="1"/>
+      <w:numFmt w:val="bullet"/>
+      <w:lvlText w:val=""/>
+      <w:lvlJc w:val="left"/>
+      <w:pPr>
+        <w:ind w:left="2160" w:hanging="360"/>
+      </w:pPr>
+      <w:rPr>
+        <w:rFonts w:ascii="Wingdings" w:hAnsi="Wingdings" w:hint="default"/>
+      </w:rPr>
+    </w:lvl>
+    <w:lvl w:ilvl="3" w:tplc="040C0001" w:tentative="1">
+      <w:start w:val="1"/>
+      <w:numFmt w:val="bullet"/>
+      <w:lvlText w:val=""/>
+      <w:lvlJc w:val="left"/>
+      <w:pPr>
+        <w:ind w:left="2880" w:hanging="360"/>
+      </w:pPr>
+      <w:rPr>
+        <w:rFonts w:ascii="Symbol" w:hAnsi="Symbol" w:hint="default"/>
+      </w:rPr>
+    </w:lvl>
+    <w:lvl w:ilvl="4" w:tplc="040C0003" w:tentative="1">
+      <w:start w:val="1"/>
+      <w:numFmt w:val="bullet"/>
+      <w:lvlText w:val="o"/>
+      <w:lvlJc w:val="left"/>
+      <w:pPr>
+        <w:ind w:left="3600" w:hanging="360"/>
+      </w:pPr>
+      <w:rPr>
+        <w:rFonts w:ascii="Courier New" w:hAnsi="Courier New" w:cs="Courier New" w:hint="default"/>
+      </w:rPr>
+    </w:lvl>
+    <w:lvl w:ilvl="5" w:tplc="040C0005" w:tentative="1">
+      <w:start w:val="1"/>
+      <w:numFmt w:val="bullet"/>
+      <w:lvlText w:val=""/>
+      <w:lvlJc w:val="left"/>
+      <w:pPr>
+        <w:ind w:left="4320" w:hanging="360"/>
+      </w:pPr>
+      <w:rPr>
+        <w:rFonts w:ascii="Wingdings" w:hAnsi="Wingdings" w:hint="default"/>
+      </w:rPr>
+    </w:lvl>
+    <w:lvl w:ilvl="6" w:tplc="040C0001" w:tentative="1">
+      <w:start w:val="1"/>
+      <w:numFmt w:val="bullet"/>
+      <w:lvlText w:val=""/>
+      <w:lvlJc w:val="left"/>
+      <w:pPr>
+        <w:ind w:left="5040" w:hanging="360"/>
+      </w:pPr>
+      <w:rPr>
+        <w:rFonts w:ascii="Symbol" w:hAnsi="Symbol" w:hint="default"/>
+      </w:rPr>
+    </w:lvl>
+    <w:lvl w:ilvl="7" w:tplc="040C0003" w:tentative="1">
+      <w:start w:val="1"/>
+      <w:numFmt w:val="bullet"/>
+      <w:lvlText w:val="o"/>
+      <w:lvlJc w:val="left"/>
+      <w:pPr>
+        <w:ind w:left="5760" w:hanging="360"/>
+      </w:pPr>
+      <w:rPr>
+        <w:rFonts w:ascii="Courier New" w:hAnsi="Courier New" w:cs="Courier New" w:hint="default"/>
+      </w:rPr>
+    </w:lvl>
+    <w:lvl w:ilvl="8" w:tplc="040C0005" w:tentative="1">
+      <w:start w:val="1"/>
+      <w:numFmt w:val="bullet"/>
+      <w:lvlText w:val=""/>
+      <w:lvlJc w:val="left"/>
+      <w:pPr>
+        <w:ind w:left="6480" w:hanging="360"/>
+      </w:pPr>
+      <w:rPr>
+        <w:rFonts w:ascii="Wingdings" w:hAnsi="Wingdings" w:hint="default"/>
+      </w:rPr>
+    </w:lvl>
+  </w:abstractNum>
+  <w:abstractNum w:abstractNumId="4" w15:restartNumberingAfterBreak="0">
     <w:nsid w:val="1AB37F92"/>
     <w:multiLevelType w:val="hybridMultilevel"/>
     <w:tmpl w:val="CDE215D2"/>
@@ -5046,7 +5688,120 @@
       </w:rPr>
     </w:lvl>
   </w:abstractNum>
-  <w:abstractNum w:abstractNumId="3" w15:restartNumberingAfterBreak="0">
+  <w:abstractNum w:abstractNumId="5" w15:restartNumberingAfterBreak="0">
+    <w:nsid w:val="235A5FD1"/>
+    <w:multiLevelType w:val="hybridMultilevel"/>
+    <w:tmpl w:val="4D0076D8"/>
+    <w:lvl w:ilvl="0" w:tplc="040C0001">
+      <w:start w:val="1"/>
+      <w:numFmt w:val="bullet"/>
+      <w:lvlText w:val=""/>
+      <w:lvlJc w:val="left"/>
+      <w:pPr>
+        <w:ind w:left="720" w:hanging="360"/>
+      </w:pPr>
+      <w:rPr>
+        <w:rFonts w:ascii="Symbol" w:hAnsi="Symbol" w:hint="default"/>
+      </w:rPr>
+    </w:lvl>
+    <w:lvl w:ilvl="1" w:tplc="040C0003" w:tentative="1">
+      <w:start w:val="1"/>
+      <w:numFmt w:val="bullet"/>
+      <w:lvlText w:val="o"/>
+      <w:lvlJc w:val="left"/>
+      <w:pPr>
+        <w:ind w:left="1440" w:hanging="360"/>
+      </w:pPr>
+      <w:rPr>
+        <w:rFonts w:ascii="Courier New" w:hAnsi="Courier New" w:cs="Courier New" w:hint="default"/>
+      </w:rPr>
+    </w:lvl>
+    <w:lvl w:ilvl="2" w:tplc="040C0005" w:tentative="1">
+      <w:start w:val="1"/>
+      <w:numFmt w:val="bullet"/>
+      <w:lvlText w:val=""/>
+      <w:lvlJc w:val="left"/>
+      <w:pPr>
+        <w:ind w:left="2160" w:hanging="360"/>
+      </w:pPr>
+      <w:rPr>
+        <w:rFonts w:ascii="Wingdings" w:hAnsi="Wingdings" w:hint="default"/>
+      </w:rPr>
+    </w:lvl>
+    <w:lvl w:ilvl="3" w:tplc="040C0001" w:tentative="1">
+      <w:start w:val="1"/>
+      <w:numFmt w:val="bullet"/>
+      <w:lvlText w:val=""/>
+      <w:lvlJc w:val="left"/>
+      <w:pPr>
+        <w:ind w:left="2880" w:hanging="360"/>
+      </w:pPr>
+      <w:rPr>
+        <w:rFonts w:ascii="Symbol" w:hAnsi="Symbol" w:hint="default"/>
+      </w:rPr>
+    </w:lvl>
+    <w:lvl w:ilvl="4" w:tplc="040C0003" w:tentative="1">
+      <w:start w:val="1"/>
+      <w:numFmt w:val="bullet"/>
+      <w:lvlText w:val="o"/>
+      <w:lvlJc w:val="left"/>
+      <w:pPr>
+        <w:ind w:left="3600" w:hanging="360"/>
+      </w:pPr>
+      <w:rPr>
+        <w:rFonts w:ascii="Courier New" w:hAnsi="Courier New" w:cs="Courier New" w:hint="default"/>
+      </w:rPr>
+    </w:lvl>
+    <w:lvl w:ilvl="5" w:tplc="040C0005" w:tentative="1">
+      <w:start w:val="1"/>
+      <w:numFmt w:val="bullet"/>
+      <w:lvlText w:val=""/>
+      <w:lvlJc w:val="left"/>
+      <w:pPr>
+        <w:ind w:left="4320" w:hanging="360"/>
+      </w:pPr>
+      <w:rPr>
+        <w:rFonts w:ascii="Wingdings" w:hAnsi="Wingdings" w:hint="default"/>
+      </w:rPr>
+    </w:lvl>
+    <w:lvl w:ilvl="6" w:tplc="040C0001" w:tentative="1">
+      <w:start w:val="1"/>
+      <w:numFmt w:val="bullet"/>
+      <w:lvlText w:val=""/>
+      <w:lvlJc w:val="left"/>
+      <w:pPr>
+        <w:ind w:left="5040" w:hanging="360"/>
+      </w:pPr>
+      <w:rPr>
+        <w:rFonts w:ascii="Symbol" w:hAnsi="Symbol" w:hint="default"/>
+      </w:rPr>
+    </w:lvl>
+    <w:lvl w:ilvl="7" w:tplc="040C0003" w:tentative="1">
+      <w:start w:val="1"/>
+      <w:numFmt w:val="bullet"/>
+      <w:lvlText w:val="o"/>
+      <w:lvlJc w:val="left"/>
+      <w:pPr>
+        <w:ind w:left="5760" w:hanging="360"/>
+      </w:pPr>
+      <w:rPr>
+        <w:rFonts w:ascii="Courier New" w:hAnsi="Courier New" w:cs="Courier New" w:hint="default"/>
+      </w:rPr>
+    </w:lvl>
+    <w:lvl w:ilvl="8" w:tplc="040C0005" w:tentative="1">
+      <w:start w:val="1"/>
+      <w:numFmt w:val="bullet"/>
+      <w:lvlText w:val=""/>
+      <w:lvlJc w:val="left"/>
+      <w:pPr>
+        <w:ind w:left="6480" w:hanging="360"/>
+      </w:pPr>
+      <w:rPr>
+        <w:rFonts w:ascii="Wingdings" w:hAnsi="Wingdings" w:hint="default"/>
+      </w:rPr>
+    </w:lvl>
+  </w:abstractNum>
+  <w:abstractNum w:abstractNumId="6" w15:restartNumberingAfterBreak="0">
     <w:nsid w:val="2CB3038E"/>
     <w:multiLevelType w:val="hybridMultilevel"/>
     <w:tmpl w:val="3C16A22A"/>
@@ -5159,7 +5914,260 @@
       </w:rPr>
     </w:lvl>
   </w:abstractNum>
-  <w:abstractNum w:abstractNumId="4" w15:restartNumberingAfterBreak="0">
+  <w:abstractNum w:abstractNumId="7" w15:restartNumberingAfterBreak="0">
+    <w:nsid w:val="395234F2"/>
+    <w:multiLevelType w:val="hybridMultilevel"/>
+    <w:tmpl w:val="DF461066"/>
+    <w:lvl w:ilvl="0" w:tplc="040C0001">
+      <w:start w:val="1"/>
+      <w:numFmt w:val="bullet"/>
+      <w:lvlText w:val=""/>
+      <w:lvlJc w:val="left"/>
+      <w:pPr>
+        <w:ind w:left="720" w:hanging="360"/>
+      </w:pPr>
+      <w:rPr>
+        <w:rFonts w:ascii="Symbol" w:hAnsi="Symbol" w:hint="default"/>
+      </w:rPr>
+    </w:lvl>
+    <w:lvl w:ilvl="1" w:tplc="040C0003" w:tentative="1">
+      <w:start w:val="1"/>
+      <w:numFmt w:val="bullet"/>
+      <w:lvlText w:val="o"/>
+      <w:lvlJc w:val="left"/>
+      <w:pPr>
+        <w:ind w:left="1440" w:hanging="360"/>
+      </w:pPr>
+      <w:rPr>
+        <w:rFonts w:ascii="Courier New" w:hAnsi="Courier New" w:cs="Courier New" w:hint="default"/>
+      </w:rPr>
+    </w:lvl>
+    <w:lvl w:ilvl="2" w:tplc="040C0005" w:tentative="1">
+      <w:start w:val="1"/>
+      <w:numFmt w:val="bullet"/>
+      <w:lvlText w:val=""/>
+      <w:lvlJc w:val="left"/>
+      <w:pPr>
+        <w:ind w:left="2160" w:hanging="360"/>
+      </w:pPr>
+      <w:rPr>
+        <w:rFonts w:ascii="Wingdings" w:hAnsi="Wingdings" w:hint="default"/>
+      </w:rPr>
+    </w:lvl>
+    <w:lvl w:ilvl="3" w:tplc="040C0001" w:tentative="1">
+      <w:start w:val="1"/>
+      <w:numFmt w:val="bullet"/>
+      <w:lvlText w:val=""/>
+      <w:lvlJc w:val="left"/>
+      <w:pPr>
+        <w:ind w:left="2880" w:hanging="360"/>
+      </w:pPr>
+      <w:rPr>
+        <w:rFonts w:ascii="Symbol" w:hAnsi="Symbol" w:hint="default"/>
+      </w:rPr>
+    </w:lvl>
+    <w:lvl w:ilvl="4" w:tplc="040C0003" w:tentative="1">
+      <w:start w:val="1"/>
+      <w:numFmt w:val="bullet"/>
+      <w:lvlText w:val="o"/>
+      <w:lvlJc w:val="left"/>
+      <w:pPr>
+        <w:ind w:left="3600" w:hanging="360"/>
+      </w:pPr>
+      <w:rPr>
+        <w:rFonts w:ascii="Courier New" w:hAnsi="Courier New" w:cs="Courier New" w:hint="default"/>
+      </w:rPr>
+    </w:lvl>
+    <w:lvl w:ilvl="5" w:tplc="040C0005" w:tentative="1">
+      <w:start w:val="1"/>
+      <w:numFmt w:val="bullet"/>
+      <w:lvlText w:val=""/>
+      <w:lvlJc w:val="left"/>
+      <w:pPr>
+        <w:ind w:left="4320" w:hanging="360"/>
+      </w:pPr>
+      <w:rPr>
+        <w:rFonts w:ascii="Wingdings" w:hAnsi="Wingdings" w:hint="default"/>
+      </w:rPr>
+    </w:lvl>
+    <w:lvl w:ilvl="6" w:tplc="040C0001" w:tentative="1">
+      <w:start w:val="1"/>
+      <w:numFmt w:val="bullet"/>
+      <w:lvlText w:val=""/>
+      <w:lvlJc w:val="left"/>
+      <w:pPr>
+        <w:ind w:left="5040" w:hanging="360"/>
+      </w:pPr>
+      <w:rPr>
+        <w:rFonts w:ascii="Symbol" w:hAnsi="Symbol" w:hint="default"/>
+      </w:rPr>
+    </w:lvl>
+    <w:lvl w:ilvl="7" w:tplc="040C0003" w:tentative="1">
+      <w:start w:val="1"/>
+      <w:numFmt w:val="bullet"/>
+      <w:lvlText w:val="o"/>
+      <w:lvlJc w:val="left"/>
+      <w:pPr>
+        <w:ind w:left="5760" w:hanging="360"/>
+      </w:pPr>
+      <w:rPr>
+        <w:rFonts w:ascii="Courier New" w:hAnsi="Courier New" w:cs="Courier New" w:hint="default"/>
+      </w:rPr>
+    </w:lvl>
+    <w:lvl w:ilvl="8" w:tplc="040C0005" w:tentative="1">
+      <w:start w:val="1"/>
+      <w:numFmt w:val="bullet"/>
+      <w:lvlText w:val=""/>
+      <w:lvlJc w:val="left"/>
+      <w:pPr>
+        <w:ind w:left="6480" w:hanging="360"/>
+      </w:pPr>
+      <w:rPr>
+        <w:rFonts w:ascii="Wingdings" w:hAnsi="Wingdings" w:hint="default"/>
+      </w:rPr>
+    </w:lvl>
+  </w:abstractNum>
+  <w:abstractNum w:abstractNumId="8" w15:restartNumberingAfterBreak="0">
+    <w:nsid w:val="3AE521B8"/>
+    <w:multiLevelType w:val="hybridMultilevel"/>
+    <w:tmpl w:val="7D5CA0C4"/>
+    <w:lvl w:ilvl="0" w:tplc="19866CAC">
+      <w:start w:val="1"/>
+      <w:numFmt w:val="bullet"/>
+      <w:lvlText w:val="•"/>
+      <w:lvlJc w:val="left"/>
+      <w:pPr>
+        <w:tabs>
+          <w:tab w:val="num" w:pos="720"/>
+        </w:tabs>
+        <w:ind w:left="720" w:hanging="360"/>
+      </w:pPr>
+      <w:rPr>
+        <w:rFonts w:ascii="Arial" w:hAnsi="Arial" w:hint="default"/>
+      </w:rPr>
+    </w:lvl>
+    <w:lvl w:ilvl="1" w:tplc="8F4494EC" w:tentative="1">
+      <w:start w:val="1"/>
+      <w:numFmt w:val="bullet"/>
+      <w:lvlText w:val="•"/>
+      <w:lvlJc w:val="left"/>
+      <w:pPr>
+        <w:tabs>
+          <w:tab w:val="num" w:pos="1440"/>
+        </w:tabs>
+        <w:ind w:left="1440" w:hanging="360"/>
+      </w:pPr>
+      <w:rPr>
+        <w:rFonts w:ascii="Arial" w:hAnsi="Arial" w:hint="default"/>
+      </w:rPr>
+    </w:lvl>
+    <w:lvl w:ilvl="2" w:tplc="A3C6696E" w:tentative="1">
+      <w:start w:val="1"/>
+      <w:numFmt w:val="bullet"/>
+      <w:lvlText w:val="•"/>
+      <w:lvlJc w:val="left"/>
+      <w:pPr>
+        <w:tabs>
+          <w:tab w:val="num" w:pos="2160"/>
+        </w:tabs>
+        <w:ind w:left="2160" w:hanging="360"/>
+      </w:pPr>
+      <w:rPr>
+        <w:rFonts w:ascii="Arial" w:hAnsi="Arial" w:hint="default"/>
+      </w:rPr>
+    </w:lvl>
+    <w:lvl w:ilvl="3" w:tplc="FDC86650" w:tentative="1">
+      <w:start w:val="1"/>
+      <w:numFmt w:val="bullet"/>
+      <w:lvlText w:val="•"/>
+      <w:lvlJc w:val="left"/>
+      <w:pPr>
+        <w:tabs>
+          <w:tab w:val="num" w:pos="2880"/>
+        </w:tabs>
+        <w:ind w:left="2880" w:hanging="360"/>
+      </w:pPr>
+      <w:rPr>
+        <w:rFonts w:ascii="Arial" w:hAnsi="Arial" w:hint="default"/>
+      </w:rPr>
+    </w:lvl>
+    <w:lvl w:ilvl="4" w:tplc="891C95BC" w:tentative="1">
+      <w:start w:val="1"/>
+      <w:numFmt w:val="bullet"/>
+      <w:lvlText w:val="•"/>
+      <w:lvlJc w:val="left"/>
+      <w:pPr>
+        <w:tabs>
+          <w:tab w:val="num" w:pos="3600"/>
+        </w:tabs>
+        <w:ind w:left="3600" w:hanging="360"/>
+      </w:pPr>
+      <w:rPr>
+        <w:rFonts w:ascii="Arial" w:hAnsi="Arial" w:hint="default"/>
+      </w:rPr>
+    </w:lvl>
+    <w:lvl w:ilvl="5" w:tplc="E8D016D6" w:tentative="1">
+      <w:start w:val="1"/>
+      <w:numFmt w:val="bullet"/>
+      <w:lvlText w:val="•"/>
+      <w:lvlJc w:val="left"/>
+      <w:pPr>
+        <w:tabs>
+          <w:tab w:val="num" w:pos="4320"/>
+        </w:tabs>
+        <w:ind w:left="4320" w:hanging="360"/>
+      </w:pPr>
+      <w:rPr>
+        <w:rFonts w:ascii="Arial" w:hAnsi="Arial" w:hint="default"/>
+      </w:rPr>
+    </w:lvl>
+    <w:lvl w:ilvl="6" w:tplc="6D1AF1AA" w:tentative="1">
+      <w:start w:val="1"/>
+      <w:numFmt w:val="bullet"/>
+      <w:lvlText w:val="•"/>
+      <w:lvlJc w:val="left"/>
+      <w:pPr>
+        <w:tabs>
+          <w:tab w:val="num" w:pos="5040"/>
+        </w:tabs>
+        <w:ind w:left="5040" w:hanging="360"/>
+      </w:pPr>
+      <w:rPr>
+        <w:rFonts w:ascii="Arial" w:hAnsi="Arial" w:hint="default"/>
+      </w:rPr>
+    </w:lvl>
+    <w:lvl w:ilvl="7" w:tplc="92204D94" w:tentative="1">
+      <w:start w:val="1"/>
+      <w:numFmt w:val="bullet"/>
+      <w:lvlText w:val="•"/>
+      <w:lvlJc w:val="left"/>
+      <w:pPr>
+        <w:tabs>
+          <w:tab w:val="num" w:pos="5760"/>
+        </w:tabs>
+        <w:ind w:left="5760" w:hanging="360"/>
+      </w:pPr>
+      <w:rPr>
+        <w:rFonts w:ascii="Arial" w:hAnsi="Arial" w:hint="default"/>
+      </w:rPr>
+    </w:lvl>
+    <w:lvl w:ilvl="8" w:tplc="792AB4A0" w:tentative="1">
+      <w:start w:val="1"/>
+      <w:numFmt w:val="bullet"/>
+      <w:lvlText w:val="•"/>
+      <w:lvlJc w:val="left"/>
+      <w:pPr>
+        <w:tabs>
+          <w:tab w:val="num" w:pos="6480"/>
+        </w:tabs>
+        <w:ind w:left="6480" w:hanging="360"/>
+      </w:pPr>
+      <w:rPr>
+        <w:rFonts w:ascii="Arial" w:hAnsi="Arial" w:hint="default"/>
+      </w:rPr>
+    </w:lvl>
+  </w:abstractNum>
+  <w:abstractNum w:abstractNumId="9" w15:restartNumberingAfterBreak="0">
     <w:nsid w:val="402C1A39"/>
     <w:multiLevelType w:val="hybridMultilevel"/>
     <w:tmpl w:val="6FD47306"/>
@@ -5299,7 +6307,147 @@
       </w:rPr>
     </w:lvl>
   </w:abstractNum>
-  <w:abstractNum w:abstractNumId="5" w15:restartNumberingAfterBreak="0">
+  <w:abstractNum w:abstractNumId="10" w15:restartNumberingAfterBreak="0">
+    <w:nsid w:val="44B468E6"/>
+    <w:multiLevelType w:val="hybridMultilevel"/>
+    <w:tmpl w:val="1C289A50"/>
+    <w:lvl w:ilvl="0" w:tplc="850EE7B4">
+      <w:start w:val="1"/>
+      <w:numFmt w:val="bullet"/>
+      <w:lvlText w:val="•"/>
+      <w:lvlJc w:val="left"/>
+      <w:pPr>
+        <w:tabs>
+          <w:tab w:val="num" w:pos="720"/>
+        </w:tabs>
+        <w:ind w:left="720" w:hanging="360"/>
+      </w:pPr>
+      <w:rPr>
+        <w:rFonts w:ascii="Arial" w:hAnsi="Arial" w:hint="default"/>
+      </w:rPr>
+    </w:lvl>
+    <w:lvl w:ilvl="1" w:tplc="7B585BE0" w:tentative="1">
+      <w:start w:val="1"/>
+      <w:numFmt w:val="bullet"/>
+      <w:lvlText w:val="•"/>
+      <w:lvlJc w:val="left"/>
+      <w:pPr>
+        <w:tabs>
+          <w:tab w:val="num" w:pos="1440"/>
+        </w:tabs>
+        <w:ind w:left="1440" w:hanging="360"/>
+      </w:pPr>
+      <w:rPr>
+        <w:rFonts w:ascii="Arial" w:hAnsi="Arial" w:hint="default"/>
+      </w:rPr>
+    </w:lvl>
+    <w:lvl w:ilvl="2" w:tplc="0E9012B6" w:tentative="1">
+      <w:start w:val="1"/>
+      <w:numFmt w:val="bullet"/>
+      <w:lvlText w:val="•"/>
+      <w:lvlJc w:val="left"/>
+      <w:pPr>
+        <w:tabs>
+          <w:tab w:val="num" w:pos="2160"/>
+        </w:tabs>
+        <w:ind w:left="2160" w:hanging="360"/>
+      </w:pPr>
+      <w:rPr>
+        <w:rFonts w:ascii="Arial" w:hAnsi="Arial" w:hint="default"/>
+      </w:rPr>
+    </w:lvl>
+    <w:lvl w:ilvl="3" w:tplc="147E6250" w:tentative="1">
+      <w:start w:val="1"/>
+      <w:numFmt w:val="bullet"/>
+      <w:lvlText w:val="•"/>
+      <w:lvlJc w:val="left"/>
+      <w:pPr>
+        <w:tabs>
+          <w:tab w:val="num" w:pos="2880"/>
+        </w:tabs>
+        <w:ind w:left="2880" w:hanging="360"/>
+      </w:pPr>
+      <w:rPr>
+        <w:rFonts w:ascii="Arial" w:hAnsi="Arial" w:hint="default"/>
+      </w:rPr>
+    </w:lvl>
+    <w:lvl w:ilvl="4" w:tplc="EFA63F18" w:tentative="1">
+      <w:start w:val="1"/>
+      <w:numFmt w:val="bullet"/>
+      <w:lvlText w:val="•"/>
+      <w:lvlJc w:val="left"/>
+      <w:pPr>
+        <w:tabs>
+          <w:tab w:val="num" w:pos="3600"/>
+        </w:tabs>
+        <w:ind w:left="3600" w:hanging="360"/>
+      </w:pPr>
+      <w:rPr>
+        <w:rFonts w:ascii="Arial" w:hAnsi="Arial" w:hint="default"/>
+      </w:rPr>
+    </w:lvl>
+    <w:lvl w:ilvl="5" w:tplc="C64ABC52" w:tentative="1">
+      <w:start w:val="1"/>
+      <w:numFmt w:val="bullet"/>
+      <w:lvlText w:val="•"/>
+      <w:lvlJc w:val="left"/>
+      <w:pPr>
+        <w:tabs>
+          <w:tab w:val="num" w:pos="4320"/>
+        </w:tabs>
+        <w:ind w:left="4320" w:hanging="360"/>
+      </w:pPr>
+      <w:rPr>
+        <w:rFonts w:ascii="Arial" w:hAnsi="Arial" w:hint="default"/>
+      </w:rPr>
+    </w:lvl>
+    <w:lvl w:ilvl="6" w:tplc="331E7A62" w:tentative="1">
+      <w:start w:val="1"/>
+      <w:numFmt w:val="bullet"/>
+      <w:lvlText w:val="•"/>
+      <w:lvlJc w:val="left"/>
+      <w:pPr>
+        <w:tabs>
+          <w:tab w:val="num" w:pos="5040"/>
+        </w:tabs>
+        <w:ind w:left="5040" w:hanging="360"/>
+      </w:pPr>
+      <w:rPr>
+        <w:rFonts w:ascii="Arial" w:hAnsi="Arial" w:hint="default"/>
+      </w:rPr>
+    </w:lvl>
+    <w:lvl w:ilvl="7" w:tplc="8EA6E2D2" w:tentative="1">
+      <w:start w:val="1"/>
+      <w:numFmt w:val="bullet"/>
+      <w:lvlText w:val="•"/>
+      <w:lvlJc w:val="left"/>
+      <w:pPr>
+        <w:tabs>
+          <w:tab w:val="num" w:pos="5760"/>
+        </w:tabs>
+        <w:ind w:left="5760" w:hanging="360"/>
+      </w:pPr>
+      <w:rPr>
+        <w:rFonts w:ascii="Arial" w:hAnsi="Arial" w:hint="default"/>
+      </w:rPr>
+    </w:lvl>
+    <w:lvl w:ilvl="8" w:tplc="17F0931A" w:tentative="1">
+      <w:start w:val="1"/>
+      <w:numFmt w:val="bullet"/>
+      <w:lvlText w:val="•"/>
+      <w:lvlJc w:val="left"/>
+      <w:pPr>
+        <w:tabs>
+          <w:tab w:val="num" w:pos="6480"/>
+        </w:tabs>
+        <w:ind w:left="6480" w:hanging="360"/>
+      </w:pPr>
+      <w:rPr>
+        <w:rFonts w:ascii="Arial" w:hAnsi="Arial" w:hint="default"/>
+      </w:rPr>
+    </w:lvl>
+  </w:abstractNum>
+  <w:abstractNum w:abstractNumId="11" w15:restartNumberingAfterBreak="0">
     <w:nsid w:val="47C80600"/>
     <w:multiLevelType w:val="hybridMultilevel"/>
     <w:tmpl w:val="33164FB2"/>
@@ -5412,7 +6560,147 @@
       </w:rPr>
     </w:lvl>
   </w:abstractNum>
-  <w:abstractNum w:abstractNumId="6" w15:restartNumberingAfterBreak="0">
+  <w:abstractNum w:abstractNumId="12" w15:restartNumberingAfterBreak="0">
+    <w:nsid w:val="4F680D97"/>
+    <w:multiLevelType w:val="hybridMultilevel"/>
+    <w:tmpl w:val="3D1A5F56"/>
+    <w:lvl w:ilvl="0" w:tplc="000290DC">
+      <w:start w:val="1"/>
+      <w:numFmt w:val="bullet"/>
+      <w:lvlText w:val="•"/>
+      <w:lvlJc w:val="left"/>
+      <w:pPr>
+        <w:tabs>
+          <w:tab w:val="num" w:pos="720"/>
+        </w:tabs>
+        <w:ind w:left="720" w:hanging="360"/>
+      </w:pPr>
+      <w:rPr>
+        <w:rFonts w:ascii="Arial" w:hAnsi="Arial" w:hint="default"/>
+      </w:rPr>
+    </w:lvl>
+    <w:lvl w:ilvl="1" w:tplc="AFE0D582" w:tentative="1">
+      <w:start w:val="1"/>
+      <w:numFmt w:val="bullet"/>
+      <w:lvlText w:val="•"/>
+      <w:lvlJc w:val="left"/>
+      <w:pPr>
+        <w:tabs>
+          <w:tab w:val="num" w:pos="1440"/>
+        </w:tabs>
+        <w:ind w:left="1440" w:hanging="360"/>
+      </w:pPr>
+      <w:rPr>
+        <w:rFonts w:ascii="Arial" w:hAnsi="Arial" w:hint="default"/>
+      </w:rPr>
+    </w:lvl>
+    <w:lvl w:ilvl="2" w:tplc="5B1227C2" w:tentative="1">
+      <w:start w:val="1"/>
+      <w:numFmt w:val="bullet"/>
+      <w:lvlText w:val="•"/>
+      <w:lvlJc w:val="left"/>
+      <w:pPr>
+        <w:tabs>
+          <w:tab w:val="num" w:pos="2160"/>
+        </w:tabs>
+        <w:ind w:left="2160" w:hanging="360"/>
+      </w:pPr>
+      <w:rPr>
+        <w:rFonts w:ascii="Arial" w:hAnsi="Arial" w:hint="default"/>
+      </w:rPr>
+    </w:lvl>
+    <w:lvl w:ilvl="3" w:tplc="9CDABF7A" w:tentative="1">
+      <w:start w:val="1"/>
+      <w:numFmt w:val="bullet"/>
+      <w:lvlText w:val="•"/>
+      <w:lvlJc w:val="left"/>
+      <w:pPr>
+        <w:tabs>
+          <w:tab w:val="num" w:pos="2880"/>
+        </w:tabs>
+        <w:ind w:left="2880" w:hanging="360"/>
+      </w:pPr>
+      <w:rPr>
+        <w:rFonts w:ascii="Arial" w:hAnsi="Arial" w:hint="default"/>
+      </w:rPr>
+    </w:lvl>
+    <w:lvl w:ilvl="4" w:tplc="586229F2" w:tentative="1">
+      <w:start w:val="1"/>
+      <w:numFmt w:val="bullet"/>
+      <w:lvlText w:val="•"/>
+      <w:lvlJc w:val="left"/>
+      <w:pPr>
+        <w:tabs>
+          <w:tab w:val="num" w:pos="3600"/>
+        </w:tabs>
+        <w:ind w:left="3600" w:hanging="360"/>
+      </w:pPr>
+      <w:rPr>
+        <w:rFonts w:ascii="Arial" w:hAnsi="Arial" w:hint="default"/>
+      </w:rPr>
+    </w:lvl>
+    <w:lvl w:ilvl="5" w:tplc="7F02E1A6" w:tentative="1">
+      <w:start w:val="1"/>
+      <w:numFmt w:val="bullet"/>
+      <w:lvlText w:val="•"/>
+      <w:lvlJc w:val="left"/>
+      <w:pPr>
+        <w:tabs>
+          <w:tab w:val="num" w:pos="4320"/>
+        </w:tabs>
+        <w:ind w:left="4320" w:hanging="360"/>
+      </w:pPr>
+      <w:rPr>
+        <w:rFonts w:ascii="Arial" w:hAnsi="Arial" w:hint="default"/>
+      </w:rPr>
+    </w:lvl>
+    <w:lvl w:ilvl="6" w:tplc="38628BF6" w:tentative="1">
+      <w:start w:val="1"/>
+      <w:numFmt w:val="bullet"/>
+      <w:lvlText w:val="•"/>
+      <w:lvlJc w:val="left"/>
+      <w:pPr>
+        <w:tabs>
+          <w:tab w:val="num" w:pos="5040"/>
+        </w:tabs>
+        <w:ind w:left="5040" w:hanging="360"/>
+      </w:pPr>
+      <w:rPr>
+        <w:rFonts w:ascii="Arial" w:hAnsi="Arial" w:hint="default"/>
+      </w:rPr>
+    </w:lvl>
+    <w:lvl w:ilvl="7" w:tplc="E7DC975A" w:tentative="1">
+      <w:start w:val="1"/>
+      <w:numFmt w:val="bullet"/>
+      <w:lvlText w:val="•"/>
+      <w:lvlJc w:val="left"/>
+      <w:pPr>
+        <w:tabs>
+          <w:tab w:val="num" w:pos="5760"/>
+        </w:tabs>
+        <w:ind w:left="5760" w:hanging="360"/>
+      </w:pPr>
+      <w:rPr>
+        <w:rFonts w:ascii="Arial" w:hAnsi="Arial" w:hint="default"/>
+      </w:rPr>
+    </w:lvl>
+    <w:lvl w:ilvl="8" w:tplc="02305372" w:tentative="1">
+      <w:start w:val="1"/>
+      <w:numFmt w:val="bullet"/>
+      <w:lvlText w:val="•"/>
+      <w:lvlJc w:val="left"/>
+      <w:pPr>
+        <w:tabs>
+          <w:tab w:val="num" w:pos="6480"/>
+        </w:tabs>
+        <w:ind w:left="6480" w:hanging="360"/>
+      </w:pPr>
+      <w:rPr>
+        <w:rFonts w:ascii="Arial" w:hAnsi="Arial" w:hint="default"/>
+      </w:rPr>
+    </w:lvl>
+  </w:abstractNum>
+  <w:abstractNum w:abstractNumId="13" w15:restartNumberingAfterBreak="0">
     <w:nsid w:val="4FD84821"/>
     <w:multiLevelType w:val="hybridMultilevel"/>
     <w:tmpl w:val="97D8D8EC"/>
@@ -5525,7 +6813,7 @@
       </w:rPr>
     </w:lvl>
   </w:abstractNum>
-  <w:abstractNum w:abstractNumId="7" w15:restartNumberingAfterBreak="0">
+  <w:abstractNum w:abstractNumId="14" w15:restartNumberingAfterBreak="0">
     <w:nsid w:val="50923513"/>
     <w:multiLevelType w:val="hybridMultilevel"/>
     <w:tmpl w:val="A768AD76"/>
@@ -5638,7 +6926,7 @@
       </w:rPr>
     </w:lvl>
   </w:abstractNum>
-  <w:abstractNum w:abstractNumId="8" w15:restartNumberingAfterBreak="0">
+  <w:abstractNum w:abstractNumId="15" w15:restartNumberingAfterBreak="0">
     <w:nsid w:val="51364ED5"/>
     <w:multiLevelType w:val="hybridMultilevel"/>
     <w:tmpl w:val="1744D2AA"/>
@@ -5728,7 +7016,7 @@
       </w:pPr>
     </w:lvl>
   </w:abstractNum>
-  <w:abstractNum w:abstractNumId="9" w15:restartNumberingAfterBreak="0">
+  <w:abstractNum w:abstractNumId="16" w15:restartNumberingAfterBreak="0">
     <w:nsid w:val="5610623C"/>
     <w:multiLevelType w:val="hybridMultilevel"/>
     <w:tmpl w:val="D7767FC6"/>
@@ -5841,7 +7129,7 @@
       </w:rPr>
     </w:lvl>
   </w:abstractNum>
-  <w:abstractNum w:abstractNumId="10" w15:restartNumberingAfterBreak="0">
+  <w:abstractNum w:abstractNumId="17" w15:restartNumberingAfterBreak="0">
     <w:nsid w:val="567049F4"/>
     <w:multiLevelType w:val="hybridMultilevel"/>
     <w:tmpl w:val="A496BFA8"/>
@@ -5954,7 +7242,7 @@
       </w:rPr>
     </w:lvl>
   </w:abstractNum>
-  <w:abstractNum w:abstractNumId="11" w15:restartNumberingAfterBreak="0">
+  <w:abstractNum w:abstractNumId="18" w15:restartNumberingAfterBreak="0">
     <w:nsid w:val="567512E7"/>
     <w:multiLevelType w:val="hybridMultilevel"/>
     <w:tmpl w:val="BDB8ED62"/>
@@ -6067,7 +7355,7 @@
       </w:rPr>
     </w:lvl>
   </w:abstractNum>
-  <w:abstractNum w:abstractNumId="12" w15:restartNumberingAfterBreak="0">
+  <w:abstractNum w:abstractNumId="19" w15:restartNumberingAfterBreak="0">
     <w:nsid w:val="56EA0DC4"/>
     <w:multiLevelType w:val="hybridMultilevel"/>
     <w:tmpl w:val="89F021AC"/>
@@ -6180,7 +7468,7 @@
       </w:rPr>
     </w:lvl>
   </w:abstractNum>
-  <w:abstractNum w:abstractNumId="13" w15:restartNumberingAfterBreak="0">
+  <w:abstractNum w:abstractNumId="20" w15:restartNumberingAfterBreak="0">
     <w:nsid w:val="57017A9E"/>
     <w:multiLevelType w:val="hybridMultilevel"/>
     <w:tmpl w:val="8C041598"/>
@@ -6293,7 +7581,7 @@
       </w:rPr>
     </w:lvl>
   </w:abstractNum>
-  <w:abstractNum w:abstractNumId="14" w15:restartNumberingAfterBreak="0">
+  <w:abstractNum w:abstractNumId="21" w15:restartNumberingAfterBreak="0">
     <w:nsid w:val="5D04252B"/>
     <w:multiLevelType w:val="hybridMultilevel"/>
     <w:tmpl w:val="56EE81FE"/>
@@ -6406,7 +7694,7 @@
       </w:rPr>
     </w:lvl>
   </w:abstractNum>
-  <w:abstractNum w:abstractNumId="15" w15:restartNumberingAfterBreak="0">
+  <w:abstractNum w:abstractNumId="22" w15:restartNumberingAfterBreak="0">
     <w:nsid w:val="5D8A5224"/>
     <w:multiLevelType w:val="hybridMultilevel"/>
     <w:tmpl w:val="D4AEBBF4"/>
@@ -6546,7 +7834,7 @@
       </w:rPr>
     </w:lvl>
   </w:abstractNum>
-  <w:abstractNum w:abstractNumId="16" w15:restartNumberingAfterBreak="0">
+  <w:abstractNum w:abstractNumId="23" w15:restartNumberingAfterBreak="0">
     <w:nsid w:val="5F8C3A3E"/>
     <w:multiLevelType w:val="hybridMultilevel"/>
     <w:tmpl w:val="4BDEDEE0"/>
@@ -6659,7 +7947,7 @@
       </w:rPr>
     </w:lvl>
   </w:abstractNum>
-  <w:abstractNum w:abstractNumId="17" w15:restartNumberingAfterBreak="0">
+  <w:abstractNum w:abstractNumId="24" w15:restartNumberingAfterBreak="0">
     <w:nsid w:val="63E50582"/>
     <w:multiLevelType w:val="hybridMultilevel"/>
     <w:tmpl w:val="D3E0E39E"/>
@@ -6772,7 +8060,7 @@
       </w:rPr>
     </w:lvl>
   </w:abstractNum>
-  <w:abstractNum w:abstractNumId="18" w15:restartNumberingAfterBreak="0">
+  <w:abstractNum w:abstractNumId="25" w15:restartNumberingAfterBreak="0">
     <w:nsid w:val="697335EE"/>
     <w:multiLevelType w:val="hybridMultilevel"/>
     <w:tmpl w:val="6D84E2D4"/>
@@ -6885,7 +8173,7 @@
       </w:rPr>
     </w:lvl>
   </w:abstractNum>
-  <w:abstractNum w:abstractNumId="19" w15:restartNumberingAfterBreak="0">
+  <w:abstractNum w:abstractNumId="26" w15:restartNumberingAfterBreak="0">
     <w:nsid w:val="6C151F55"/>
     <w:multiLevelType w:val="hybridMultilevel"/>
     <w:tmpl w:val="74A43C0E"/>
@@ -6999,64 +8287,85 @@
     </w:lvl>
   </w:abstractNum>
   <w:num w:numId="1">
-    <w:abstractNumId w:val="8"/>
+    <w:abstractNumId w:val="15"/>
   </w:num>
   <w:num w:numId="2">
-    <w:abstractNumId w:val="7"/>
+    <w:abstractNumId w:val="14"/>
   </w:num>
   <w:num w:numId="3">
     <w:abstractNumId w:val="1"/>
   </w:num>
   <w:num w:numId="4">
-    <w:abstractNumId w:val="13"/>
+    <w:abstractNumId w:val="20"/>
   </w:num>
   <w:num w:numId="5">
-    <w:abstractNumId w:val="2"/>
+    <w:abstractNumId w:val="4"/>
   </w:num>
   <w:num w:numId="6">
-    <w:abstractNumId w:val="16"/>
+    <w:abstractNumId w:val="23"/>
   </w:num>
   <w:num w:numId="7">
-    <w:abstractNumId w:val="10"/>
+    <w:abstractNumId w:val="17"/>
   </w:num>
   <w:num w:numId="8">
     <w:abstractNumId w:val="0"/>
   </w:num>
   <w:num w:numId="9">
+    <w:abstractNumId w:val="11"/>
+  </w:num>
+  <w:num w:numId="10">
+    <w:abstractNumId w:val="22"/>
+  </w:num>
+  <w:num w:numId="11">
+    <w:abstractNumId w:val="9"/>
+  </w:num>
+  <w:num w:numId="12">
+    <w:abstractNumId w:val="24"/>
+  </w:num>
+  <w:num w:numId="13">
+    <w:abstractNumId w:val="18"/>
+  </w:num>
+  <w:num w:numId="14">
+    <w:abstractNumId w:val="16"/>
+  </w:num>
+  <w:num w:numId="15">
+    <w:abstractNumId w:val="26"/>
+  </w:num>
+  <w:num w:numId="16">
+    <w:abstractNumId w:val="19"/>
+  </w:num>
+  <w:num w:numId="17">
+    <w:abstractNumId w:val="6"/>
+  </w:num>
+  <w:num w:numId="18">
+    <w:abstractNumId w:val="13"/>
+  </w:num>
+  <w:num w:numId="19">
+    <w:abstractNumId w:val="25"/>
+  </w:num>
+  <w:num w:numId="20">
+    <w:abstractNumId w:val="21"/>
+  </w:num>
+  <w:num w:numId="21">
+    <w:abstractNumId w:val="3"/>
+  </w:num>
+  <w:num w:numId="22">
+    <w:abstractNumId w:val="10"/>
+  </w:num>
+  <w:num w:numId="23">
+    <w:abstractNumId w:val="12"/>
+  </w:num>
+  <w:num w:numId="24">
+    <w:abstractNumId w:val="7"/>
+  </w:num>
+  <w:num w:numId="25">
+    <w:abstractNumId w:val="8"/>
+  </w:num>
+  <w:num w:numId="26">
     <w:abstractNumId w:val="5"/>
   </w:num>
-  <w:num w:numId="10">
-    <w:abstractNumId w:val="15"/>
-  </w:num>
-  <w:num w:numId="11">
-    <w:abstractNumId w:val="4"/>
-  </w:num>
-  <w:num w:numId="12">
-    <w:abstractNumId w:val="17"/>
-  </w:num>
-  <w:num w:numId="13">
-    <w:abstractNumId w:val="11"/>
-  </w:num>
-  <w:num w:numId="14">
-    <w:abstractNumId w:val="9"/>
-  </w:num>
-  <w:num w:numId="15">
-    <w:abstractNumId w:val="19"/>
-  </w:num>
-  <w:num w:numId="16">
-    <w:abstractNumId w:val="12"/>
-  </w:num>
-  <w:num w:numId="17">
-    <w:abstractNumId w:val="3"/>
-  </w:num>
-  <w:num w:numId="18">
-    <w:abstractNumId w:val="6"/>
-  </w:num>
-  <w:num w:numId="19">
-    <w:abstractNumId w:val="18"/>
-  </w:num>
-  <w:num w:numId="20">
-    <w:abstractNumId w:val="14"/>
+  <w:num w:numId="27">
+    <w:abstractNumId w:val="2"/>
   </w:num>
   <w:numIdMacAtCleanup w:val="20"/>
 </w:numbering>

</xml_diff>